<commit_message>
Adds Pandas for analysis. Updates Methods. Adds body age prediction
</commit_message>
<xml_diff>
--- a/Methods.docx
+++ b/Methods.docx
@@ -9,173 +9,486 @@
     </w:p>
     <w:p>
       <w:r>
-        <w:t>Our data includes cortical, subcortical, and DTI measurements.</w:t>
-      </w:r>
-      <w:r>
-        <w:t xml:space="preserve"> All data was scaled using standard deviations from the mean.</w:t>
+        <w:t>Our data includes cortical, subcortical, and DTI measurements</w:t>
+      </w:r>
+      <w:r>
+        <w:t xml:space="preserve"> totaling 66 features for 76 instances in the control group</w:t>
+      </w:r>
+      <w:r>
+        <w:t>.</w:t>
+      </w:r>
+      <w:r>
+        <w:t xml:space="preserve"> All data was scaled </w:t>
+      </w:r>
+      <w:r>
+        <w:t xml:space="preserve">feature-wise </w:t>
+      </w:r>
+      <w:r>
+        <w:t>using standard deviations from the mean.</w:t>
       </w:r>
       <w:r>
         <w:t xml:space="preserve"> </w:t>
       </w:r>
       <w:r>
-        <w:t>Analysis started with single variable regression against age</w:t>
-      </w:r>
-      <w:r>
-        <w:t xml:space="preserve">, </w:t>
-      </w:r>
-      <w:r>
-        <w:t>where the strongest correlations were linear and had a R^2 value just below 0.2. The five variables most highly correlated with age include</w:t>
+        <w:t xml:space="preserve">Software used includes Python 3.6.8 64bit, </w:t>
+      </w:r>
+      <w:proofErr w:type="spellStart"/>
+      <w:r>
+        <w:t>scikit</w:t>
+      </w:r>
+      <w:proofErr w:type="spellEnd"/>
+      <w:r>
+        <w:t xml:space="preserve">-learn, </w:t>
+      </w:r>
+      <w:proofErr w:type="spellStart"/>
+      <w:r>
+        <w:t>numPy</w:t>
+      </w:r>
+      <w:proofErr w:type="spellEnd"/>
+      <w:r>
+        <w:t>, and matplotlib.</w:t>
+      </w:r>
+      <w:r>
+        <w:t xml:space="preserve"> Eight</w:t>
       </w:r>
       <w:r>
         <w:t xml:space="preserve"> </w:t>
       </w:r>
-      <w:proofErr w:type="spellStart"/>
-      <w:r>
-        <w:t>superiorfrontal</w:t>
-      </w:r>
-      <w:proofErr w:type="spellEnd"/>
-      <w:r>
-        <w:t xml:space="preserve"> (R^2 = 0.192), GCC (R^2 = 0.169), </w:t>
-      </w:r>
-      <w:proofErr w:type="spellStart"/>
-      <w:r>
-        <w:t>parsopercularis</w:t>
-      </w:r>
-      <w:proofErr w:type="spellEnd"/>
-      <w:r>
-        <w:t xml:space="preserve"> (R^2 = 0.163), </w:t>
-      </w:r>
-      <w:proofErr w:type="spellStart"/>
-      <w:r>
-        <w:t>medialorbitofrontal</w:t>
-      </w:r>
-      <w:proofErr w:type="spellEnd"/>
-      <w:r>
-        <w:t xml:space="preserve"> (R^2 = 0.157), and thalamus (R^2 = 0.151).</w:t>
+      <w:r>
+        <w:t>m</w:t>
+      </w:r>
+      <w:r>
+        <w:t xml:space="preserve">odels were tested with </w:t>
+      </w:r>
+      <w:r>
+        <w:t>5 sets of</w:t>
+      </w:r>
+      <w:r>
+        <w:t xml:space="preserve"> input features</w:t>
+      </w:r>
+      <w:r>
+        <w:t>.</w:t>
       </w:r>
       <w:r>
         <w:t xml:space="preserve"> </w:t>
+      </w:r>
+      <w:r>
+        <w:t>5-fold ross</w:t>
+      </w:r>
+      <w:r>
+        <w:t xml:space="preserve"> validation with random sampling from a shuffled dataset is used for model assessment</w:t>
+      </w:r>
+      <w:r>
+        <w:t>.</w:t>
+      </w:r>
+      <w:r>
+        <w:t xml:space="preserve"> </w:t>
+      </w:r>
+      <w:r>
+        <w:t xml:space="preserve">This </w:t>
+      </w:r>
+      <w:r>
+        <w:t>cross validation</w:t>
+      </w:r>
+      <w:r>
+        <w:t xml:space="preserve"> </w:t>
+      </w:r>
+      <w:r>
+        <w:t>was</w:t>
+      </w:r>
+      <w:r>
+        <w:t xml:space="preserve"> </w:t>
+      </w:r>
+      <w:r>
+        <w:t>done</w:t>
+      </w:r>
+      <w:r>
+        <w:t xml:space="preserve"> 100 times on each model</w:t>
+      </w:r>
+      <w:r>
+        <w:t>, with seeded random splits such that each model saw the same splits</w:t>
+      </w:r>
+      <w:r>
+        <w:t xml:space="preserve"> during training and fitting</w:t>
+      </w:r>
+      <w:r>
+        <w:t xml:space="preserve">. For each cross validation, an average score was taken from the 5 configurations. Then, those averages were </w:t>
+      </w:r>
+      <w:r>
+        <w:t>averaged</w:t>
+      </w:r>
+      <w:r>
+        <w:t xml:space="preserve"> after 100 iterations</w:t>
+      </w:r>
+      <w:r>
+        <w:t xml:space="preserve">. </w:t>
+      </w:r>
+    </w:p>
+    <w:p/>
+    <w:p>
+      <w:r>
+        <w:t>Results</w:t>
       </w:r>
     </w:p>
     <w:p>
       <w:r>
-        <w:t>Next, we determine which m</w:t>
-      </w:r>
-      <w:r>
-        <w:t xml:space="preserve">odel for predicting </w:t>
-      </w:r>
-      <w:r>
-        <w:t>age</w:t>
-      </w:r>
-      <w:r>
-        <w:t xml:space="preserve"> performed best</w:t>
-      </w:r>
-      <w:r>
-        <w:t xml:space="preserve">. </w:t>
-      </w:r>
-      <w:r>
-        <w:t xml:space="preserve">Models were tested with different input features selected. </w:t>
-      </w:r>
-      <w:r>
-        <w:t xml:space="preserve">We see a linear distribution of ages among the training dataset, so cross validation with random sampling from a shuffled dataset is used for model assessment. </w:t>
-      </w:r>
-      <w:r>
-        <w:t>5</w:t>
-      </w:r>
-      <w:r>
-        <w:t>-fold cross validation is used</w:t>
-      </w:r>
-      <w:r>
-        <w:t>, giving training sets of 61 and test sets of 1</w:t>
-      </w:r>
-      <w:r>
-        <w:t>5</w:t>
-      </w:r>
-      <w:r>
-        <w:t>. This cross validation</w:t>
+        <w:t xml:space="preserve">Bayesian </w:t>
+      </w:r>
+      <w:r>
+        <w:t>r</w:t>
+      </w:r>
+      <w:r>
+        <w:t>idge model performed best</w:t>
+      </w:r>
+      <w:r>
+        <w:t xml:space="preserve"> using the full feature vector</w:t>
+      </w:r>
+      <w:r>
+        <w:t xml:space="preserve">, averaging </w:t>
+      </w:r>
+      <m:oMath>
+        <m:sSup>
+          <m:sSupPr>
+            <m:ctrlPr>
+              <w:rPr>
+                <w:rFonts w:ascii="Cambria Math" w:hAnsi="Cambria Math"/>
+                <w:i/>
+              </w:rPr>
+            </m:ctrlPr>
+          </m:sSupPr>
+          <m:e>
+            <m:r>
+              <w:rPr>
+                <w:rFonts w:ascii="Cambria Math" w:hAnsi="Cambria Math"/>
+              </w:rPr>
+              <m:t>R</m:t>
+            </m:r>
+          </m:e>
+          <m:sup>
+            <m:r>
+              <w:rPr>
+                <w:rFonts w:ascii="Cambria Math" w:hAnsi="Cambria Math"/>
+              </w:rPr>
+              <m:t>2</m:t>
+            </m:r>
+          </m:sup>
+        </m:sSup>
+      </m:oMath>
+      <w:r>
+        <w:t>=0.609 over 100 iterations of 5-fold cross validation</w:t>
+      </w:r>
+      <w:r>
+        <w:t>, showing the best ability to generalize</w:t>
+      </w:r>
+      <w:r>
+        <w:t>.</w:t>
       </w:r>
       <w:r>
         <w:t xml:space="preserve"> </w:t>
       </w:r>
       <w:r>
-        <w:t>was</w:t>
+        <w:t xml:space="preserve">The final Bayesian ridge model has </w:t>
+      </w:r>
+      <m:oMath>
+        <m:sSup>
+          <m:sSupPr>
+            <m:ctrlPr>
+              <w:rPr>
+                <w:rFonts w:ascii="Cambria Math" w:hAnsi="Cambria Math"/>
+                <w:i/>
+              </w:rPr>
+            </m:ctrlPr>
+          </m:sSupPr>
+          <m:e>
+            <m:r>
+              <w:rPr>
+                <w:rFonts w:ascii="Cambria Math" w:hAnsi="Cambria Math"/>
+              </w:rPr>
+              <m:t>R</m:t>
+            </m:r>
+          </m:e>
+          <m:sup>
+            <m:r>
+              <w:rPr>
+                <w:rFonts w:ascii="Cambria Math" w:hAnsi="Cambria Math"/>
+              </w:rPr>
+              <m:t>2</m:t>
+            </m:r>
+          </m:sup>
+        </m:sSup>
+      </m:oMath>
+      <w:r>
+        <w:t>=0.883.</w:t>
       </w:r>
       <w:r>
         <w:t xml:space="preserve"> </w:t>
       </w:r>
       <w:r>
-        <w:t>done</w:t>
-      </w:r>
-      <w:r>
-        <w:t xml:space="preserve"> 100 times on each model</w:t>
-      </w:r>
-      <w:r>
-        <w:t>, with seeded random splits such that each model saw the same splits</w:t>
-      </w:r>
-      <w:r>
-        <w:t xml:space="preserve"> during training and fitting</w:t>
-      </w:r>
-      <w:r>
-        <w:t xml:space="preserve">. For each cross validation, an average score was taken from the 5 configurations. Then, those averages were </w:t>
-      </w:r>
-      <w:r>
-        <w:t>averaged</w:t>
-      </w:r>
-      <w:r>
-        <w:t xml:space="preserve"> after 100 iterations</w:t>
-      </w:r>
-      <w:r>
-        <w:t xml:space="preserve">. </w:t>
+        <w:t>Other notable models</w:t>
+      </w:r>
+      <w:r>
+        <w:t xml:space="preserve"> using the full feature vector</w:t>
+      </w:r>
+      <w:r>
+        <w:t xml:space="preserve"> include SVM with RBF kernel (</w:t>
+      </w:r>
+      <m:oMath>
+        <m:sSup>
+          <m:sSupPr>
+            <m:ctrlPr>
+              <w:rPr>
+                <w:rFonts w:ascii="Cambria Math" w:hAnsi="Cambria Math"/>
+                <w:i/>
+              </w:rPr>
+            </m:ctrlPr>
+          </m:sSupPr>
+          <m:e>
+            <m:r>
+              <w:rPr>
+                <w:rFonts w:ascii="Cambria Math" w:hAnsi="Cambria Math"/>
+              </w:rPr>
+              <m:t>R</m:t>
+            </m:r>
+          </m:e>
+          <m:sup>
+            <m:r>
+              <w:rPr>
+                <w:rFonts w:ascii="Cambria Math" w:hAnsi="Cambria Math"/>
+              </w:rPr>
+              <m:t>2</m:t>
+            </m:r>
+          </m:sup>
+        </m:sSup>
+      </m:oMath>
+      <w:r>
+        <w:t xml:space="preserve">=0.536), ElasticNet </w:t>
+      </w:r>
+      <w:r>
+        <w:t>(</w:t>
+      </w:r>
+      <m:oMath>
+        <m:sSup>
+          <m:sSupPr>
+            <m:ctrlPr>
+              <w:rPr>
+                <w:rFonts w:ascii="Cambria Math" w:hAnsi="Cambria Math"/>
+                <w:i/>
+              </w:rPr>
+            </m:ctrlPr>
+          </m:sSupPr>
+          <m:e>
+            <m:r>
+              <w:rPr>
+                <w:rFonts w:ascii="Cambria Math" w:hAnsi="Cambria Math"/>
+              </w:rPr>
+              <m:t>R</m:t>
+            </m:r>
+          </m:e>
+          <m:sup>
+            <m:r>
+              <w:rPr>
+                <w:rFonts w:ascii="Cambria Math" w:hAnsi="Cambria Math"/>
+              </w:rPr>
+              <m:t>2</m:t>
+            </m:r>
+          </m:sup>
+        </m:sSup>
+      </m:oMath>
+      <w:r>
+        <w:t xml:space="preserve">=0.593), and </w:t>
+      </w:r>
+      <w:r>
+        <w:t>r</w:t>
+      </w:r>
+      <w:r>
+        <w:t>idge (</w:t>
+      </w:r>
+      <m:oMath>
+        <m:sSup>
+          <m:sSupPr>
+            <m:ctrlPr>
+              <w:rPr>
+                <w:rFonts w:ascii="Cambria Math" w:hAnsi="Cambria Math"/>
+                <w:i/>
+              </w:rPr>
+            </m:ctrlPr>
+          </m:sSupPr>
+          <m:e>
+            <m:r>
+              <w:rPr>
+                <w:rFonts w:ascii="Cambria Math" w:hAnsi="Cambria Math"/>
+              </w:rPr>
+              <m:t>R</m:t>
+            </m:r>
+          </m:e>
+          <m:sup>
+            <m:r>
+              <w:rPr>
+                <w:rFonts w:ascii="Cambria Math" w:hAnsi="Cambria Math"/>
+              </w:rPr>
+              <m:t>2</m:t>
+            </m:r>
+          </m:sup>
+        </m:sSup>
+      </m:oMath>
+      <w:r>
+        <w:t>=0.516).</w:t>
       </w:r>
     </w:p>
     <w:p>
       <w:r>
-        <w:t>When using the full feature vector of 66 features, a</w:t>
-      </w:r>
-      <w:r>
-        <w:t xml:space="preserve"> Bayesian Ridge model performed best, averaging R^2=0.609 over 100 iterations of 5-fold cross validation</w:t>
-      </w:r>
-      <w:r>
-        <w:t>, showing the best ability to generalize</w:t>
+        <w:t xml:space="preserve">Subsets of the feature vector were also experimented with. These subsets include the cortical feature vector, subcortical feature vector, DTI feature vector, the top 5 variables linearly correlated with brain age, and the top 20 variables linearly correlated with age. </w:t>
+      </w:r>
+      <w:r>
+        <w:t>No</w:t>
+      </w:r>
+      <w:r>
+        <w:t xml:space="preserve"> other subset of data performed as well as the full feature vector</w:t>
+      </w:r>
+      <w:r>
+        <w:t xml:space="preserve"> with a Bayesian </w:t>
+      </w:r>
+      <w:r>
+        <w:t>r</w:t>
+      </w:r>
+      <w:r>
+        <w:t xml:space="preserve">idge </w:t>
+      </w:r>
+      <w:r>
+        <w:t>r</w:t>
+      </w:r>
+      <w:r>
+        <w:t>egressor model</w:t>
       </w:r>
       <w:r>
         <w:t>.</w:t>
       </w:r>
-      <w:r>
-        <w:t xml:space="preserve"> When fitting the model to the entirety of the dataset, we see R^2=0.883.</w:t>
-      </w:r>
-      <w:r>
-        <w:t xml:space="preserve"> </w:t>
-      </w:r>
-      <w:r>
-        <w:t>Other notable models</w:t>
-      </w:r>
-      <w:r>
-        <w:t xml:space="preserve"> using the full feature vector</w:t>
-      </w:r>
-      <w:r>
-        <w:t xml:space="preserve"> include SVM with RBF kernel (R^2=0.536), </w:t>
-      </w:r>
-      <w:proofErr w:type="spellStart"/>
-      <w:r>
-        <w:t>ElasticNet</w:t>
-      </w:r>
-      <w:proofErr w:type="spellEnd"/>
-      <w:r>
-        <w:t xml:space="preserve"> (R^2=0.593), and Ridge (R^2=0.516).</w:t>
+    </w:p>
+    <w:p/>
+    <w:p>
+      <w:r>
+        <w:t>Discussion</w:t>
       </w:r>
     </w:p>
     <w:p>
       <w:r>
-        <w:t>Subsets of the feature vector were also experimented with. These subsets include the cortical feature vector, subcortical feature vector, DTI feature vector, the top 5 variables linearly correlated with brain age, and the top 20 variables linearly correlated with age. The same models were trained in the same fashion described above, but no other subset of data performed as well as the full feature vector</w:t>
-      </w:r>
-      <w:r>
-        <w:t xml:space="preserve"> with a Bayesian Ridge Regressor model</w:t>
-      </w:r>
-      <w:r>
-        <w:t>.</w:t>
+        <w:t xml:space="preserve">Ridge regression vastly outperformed ordinary least squares regression during cross validation, showing that there may be collinearity in the data. </w:t>
+      </w:r>
+      <w:r>
+        <w:t xml:space="preserve">This </w:t>
+      </w:r>
+      <w:r>
+        <w:t>can</w:t>
+      </w:r>
+      <w:r>
+        <w:t xml:space="preserve"> be expected, as </w:t>
+      </w:r>
+      <w:r>
+        <w:t>the features represent</w:t>
+      </w:r>
+      <w:r>
+        <w:t xml:space="preserve"> brain regions</w:t>
+      </w:r>
+      <w:r>
+        <w:t xml:space="preserve"> which </w:t>
+      </w:r>
+      <w:r>
+        <w:t xml:space="preserve">are close </w:t>
+      </w:r>
+      <w:r>
+        <w:t>spatially</w:t>
+      </w:r>
+      <w:r>
+        <w:t>. A</w:t>
+      </w:r>
+      <w:r>
+        <w:t xml:space="preserve"> reading for one area may be influenced by those around it. </w:t>
+      </w:r>
+      <w:r>
+        <w:t xml:space="preserve">Ridge regression also </w:t>
+      </w:r>
+      <w:r>
+        <w:t xml:space="preserve">shifts the </w:t>
+      </w:r>
+      <w:r>
+        <w:t xml:space="preserve">coefficient weights toward 0, which can help stabilize them. </w:t>
       </w:r>
     </w:p>
+    <w:p>
+      <w:r>
+        <w:t xml:space="preserve">The Bayesian </w:t>
+      </w:r>
+      <w:r>
+        <w:t>r</w:t>
+      </w:r>
+      <w:r>
+        <w:t xml:space="preserve">idge </w:t>
+      </w:r>
+      <w:r>
+        <w:t>inference model working</w:t>
+      </w:r>
+      <w:r>
+        <w:t xml:space="preserve"> better than </w:t>
+      </w:r>
+      <w:r>
+        <w:t>r</w:t>
+      </w:r>
+      <w:r>
+        <w:t>idge</w:t>
+      </w:r>
+      <w:r>
+        <w:t xml:space="preserve"> alone</w:t>
+      </w:r>
+      <w:r>
+        <w:t xml:space="preserve"> </w:t>
+      </w:r>
+      <w:r>
+        <w:t>implies that there may be priors associated with the input data, which may be induced from the equipment that performed the brain scans to take this data</w:t>
+      </w:r>
+      <w:r>
+        <w:t>, or the brain’s activity itself</w:t>
+      </w:r>
+      <w:r>
+        <w:t xml:space="preserve">. </w:t>
+      </w:r>
+      <w:r>
+        <w:t xml:space="preserve">Non-informed priors are used in this implementation of Bayesian </w:t>
+      </w:r>
+      <w:r>
+        <w:t>r</w:t>
+      </w:r>
+      <w:r>
+        <w:t xml:space="preserve">idge </w:t>
+      </w:r>
+      <w:r>
+        <w:t>r</w:t>
+      </w:r>
+      <w:r>
+        <w:t xml:space="preserve">egression, assuming a Gaussian distribution around the feature vectors. </w:t>
+      </w:r>
+      <w:r>
+        <w:t xml:space="preserve">The </w:t>
+      </w:r>
+      <w:r>
+        <w:t xml:space="preserve">Bayesian inference model may </w:t>
+      </w:r>
+      <w:r>
+        <w:t xml:space="preserve">also </w:t>
+      </w:r>
+      <w:r>
+        <w:t>be performing better due to the smaller sample size, allowing for the priors to have significant impact on the resulting predicted age.</w:t>
+      </w:r>
+      <w:r>
+        <w:t xml:space="preserve"> </w:t>
+      </w:r>
+      <w:bookmarkStart w:id="0" w:name="_Hlk8825573"/>
+    </w:p>
+    <w:p>
+      <w:r>
+        <w:br w:type="page"/>
+      </w:r>
+    </w:p>
+    <w:p/>
     <w:p/>
     <w:tbl>
       <w:tblPr>
@@ -251,6 +564,48 @@
                 <w:color w:val="000000"/>
               </w:rPr>
             </w:pPr>
+            <m:oMath>
+              <m:sSup>
+                <m:sSupPr>
+                  <m:ctrlPr>
+                    <w:rPr>
+                      <w:rFonts w:ascii="Cambria Math" w:hAnsi="Cambria Math"/>
+                      <w:b/>
+                      <w:i/>
+                    </w:rPr>
+                  </m:ctrlPr>
+                </m:sSupPr>
+                <m:e>
+                  <m:r>
+                    <m:rPr>
+                      <m:sty m:val="bi"/>
+                    </m:rPr>
+                    <w:rPr>
+                      <w:rFonts w:ascii="Cambria Math" w:hAnsi="Cambria Math"/>
+                    </w:rPr>
+                    <m:t>R</m:t>
+                  </m:r>
+                </m:e>
+                <m:sup>
+                  <m:r>
+                    <m:rPr>
+                      <m:sty m:val="bi"/>
+                    </m:rPr>
+                    <w:rPr>
+                      <w:rFonts w:ascii="Cambria Math" w:hAnsi="Cambria Math"/>
+                    </w:rPr>
+                    <m:t>2</m:t>
+                  </m:r>
+                </m:sup>
+              </m:sSup>
+            </m:oMath>
+            <w:r>
+              <w:rPr>
+                <w:rFonts w:ascii="Calibri" w:eastAsia="Times New Roman" w:hAnsi="Calibri" w:cs="Calibri"/>
+                <w:b/>
+              </w:rPr>
+              <w:t xml:space="preserve"> </w:t>
+            </w:r>
             <w:r>
               <w:rPr>
                 <w:rFonts w:ascii="Calibri" w:eastAsia="Times New Roman" w:hAnsi="Calibri" w:cs="Calibri"/>
@@ -258,7 +613,7 @@
                 <w:bCs/>
                 <w:color w:val="000000"/>
               </w:rPr>
-              <w:t>R^2 Linear</w:t>
+              <w:t>Linear</w:t>
             </w:r>
           </w:p>
         </w:tc>
@@ -286,6 +641,41 @@
                 <w:color w:val="000000"/>
               </w:rPr>
             </w:pPr>
+            <m:oMath>
+              <m:sSup>
+                <m:sSupPr>
+                  <m:ctrlPr>
+                    <w:rPr>
+                      <w:rFonts w:ascii="Cambria Math" w:hAnsi="Cambria Math"/>
+                      <w:b/>
+                      <w:i/>
+                    </w:rPr>
+                  </m:ctrlPr>
+                </m:sSupPr>
+                <m:e>
+                  <m:r>
+                    <m:rPr>
+                      <m:sty m:val="bi"/>
+                    </m:rPr>
+                    <w:rPr>
+                      <w:rFonts w:ascii="Cambria Math" w:hAnsi="Cambria Math"/>
+                    </w:rPr>
+                    <m:t>R</m:t>
+                  </m:r>
+                </m:e>
+                <m:sup>
+                  <m:r>
+                    <m:rPr>
+                      <m:sty m:val="bi"/>
+                    </m:rPr>
+                    <w:rPr>
+                      <w:rFonts w:ascii="Cambria Math" w:hAnsi="Cambria Math"/>
+                    </w:rPr>
+                    <m:t>2</m:t>
+                  </m:r>
+                </m:sup>
+              </m:sSup>
+            </m:oMath>
             <w:r>
               <w:rPr>
                 <w:rFonts w:ascii="Calibri" w:eastAsia="Times New Roman" w:hAnsi="Calibri" w:cs="Calibri"/>
@@ -293,7 +683,7 @@
                 <w:bCs/>
                 <w:color w:val="000000"/>
               </w:rPr>
-              <w:t>R^2 deg=2</w:t>
+              <w:t xml:space="preserve"> deg=2</w:t>
             </w:r>
           </w:p>
         </w:tc>
@@ -321,6 +711,41 @@
                 <w:color w:val="000000"/>
               </w:rPr>
             </w:pPr>
+            <m:oMath>
+              <m:sSup>
+                <m:sSupPr>
+                  <m:ctrlPr>
+                    <w:rPr>
+                      <w:rFonts w:ascii="Cambria Math" w:hAnsi="Cambria Math"/>
+                      <w:b/>
+                      <w:i/>
+                    </w:rPr>
+                  </m:ctrlPr>
+                </m:sSupPr>
+                <m:e>
+                  <m:r>
+                    <m:rPr>
+                      <m:sty m:val="bi"/>
+                    </m:rPr>
+                    <w:rPr>
+                      <w:rFonts w:ascii="Cambria Math" w:hAnsi="Cambria Math"/>
+                    </w:rPr>
+                    <m:t>R</m:t>
+                  </m:r>
+                </m:e>
+                <m:sup>
+                  <m:r>
+                    <m:rPr>
+                      <m:sty m:val="bi"/>
+                    </m:rPr>
+                    <w:rPr>
+                      <w:rFonts w:ascii="Cambria Math" w:hAnsi="Cambria Math"/>
+                    </w:rPr>
+                    <m:t>2</m:t>
+                  </m:r>
+                </m:sup>
+              </m:sSup>
+            </m:oMath>
             <w:r>
               <w:rPr>
                 <w:rFonts w:ascii="Calibri" w:eastAsia="Times New Roman" w:hAnsi="Calibri" w:cs="Calibri"/>
@@ -328,7 +753,7 @@
                 <w:bCs/>
                 <w:color w:val="000000"/>
               </w:rPr>
-              <w:t>R^2 deg=3</w:t>
+              <w:t xml:space="preserve"> deg=3</w:t>
             </w:r>
           </w:p>
         </w:tc>
@@ -2509,7 +2934,6 @@
                 <w:rFonts w:ascii="Calibri" w:eastAsia="Times New Roman" w:hAnsi="Calibri" w:cs="Calibri"/>
                 <w:color w:val="000000"/>
               </w:rPr>
-              <w:lastRenderedPageBreak/>
               <w:t>parstriangularis</w:t>
             </w:r>
             <w:proofErr w:type="spellEnd"/>
@@ -3022,15 +3446,16 @@
       </w:r>
     </w:p>
     <w:p>
-      <w:pPr>
-        <w:jc w:val="center"/>
-      </w:pPr>
+      <w:r>
+        <w:br w:type="page"/>
+      </w:r>
     </w:p>
     <w:p>
       <w:r>
         <w:rPr>
           <w:noProof/>
         </w:rPr>
+        <w:lastRenderedPageBreak/>
         <w:drawing>
           <wp:inline distT="0" distB="0" distL="0" distR="0" wp14:anchorId="2F0687D1" wp14:editId="2365D045">
             <wp:extent cx="5848350" cy="4391025"/>
@@ -3086,15 +3511,789 @@
         <w:jc w:val="center"/>
       </w:pPr>
       <w:r>
-        <w:t>Figure: Predicted vs Actual Age for a Bayesian Ridge Regression model trained on all 76 samples (R=0.883)</w:t>
+        <w:t>Figure: Predicted vs Actual Age for a Bayesian Ridge Regression model trained on all 76 samples</w:t>
+      </w:r>
+      <w:r>
+        <w:t xml:space="preserve"> using all 66 feature vectors</w:t>
+      </w:r>
+      <w:r>
+        <w:t xml:space="preserve"> (</w:t>
+      </w:r>
+      <m:oMath>
+        <m:sSup>
+          <m:sSupPr>
+            <m:ctrlPr>
+              <w:rPr>
+                <w:rFonts w:ascii="Cambria Math" w:hAnsi="Cambria Math"/>
+                <w:i/>
+              </w:rPr>
+            </m:ctrlPr>
+          </m:sSupPr>
+          <m:e>
+            <m:r>
+              <w:rPr>
+                <w:rFonts w:ascii="Cambria Math" w:hAnsi="Cambria Math"/>
+              </w:rPr>
+              <m:t>R</m:t>
+            </m:r>
+          </m:e>
+          <m:sup>
+            <m:r>
+              <w:rPr>
+                <w:rFonts w:ascii="Cambria Math" w:hAnsi="Cambria Math"/>
+              </w:rPr>
+              <m:t>2</m:t>
+            </m:r>
+          </m:sup>
+        </m:sSup>
+      </m:oMath>
+      <w:r>
+        <w:t>=0.883)</w:t>
+      </w:r>
+    </w:p>
+    <w:p>
+      <w:r>
+        <w:br w:type="page"/>
       </w:r>
     </w:p>
     <w:p>
       <w:pPr>
         <w:jc w:val="center"/>
       </w:pPr>
-      <w:bookmarkStart w:id="0" w:name="_GoBack"/>
+    </w:p>
+    <w:tbl>
+      <w:tblPr>
+        <w:tblW w:w="3100" w:type="dxa"/>
+        <w:jc w:val="center"/>
+        <w:tblLook w:val="04A0" w:firstRow="1" w:lastRow="0" w:firstColumn="1" w:lastColumn="0" w:noHBand="0" w:noVBand="1"/>
+      </w:tblPr>
+      <w:tblGrid>
+        <w:gridCol w:w="1720"/>
+        <w:gridCol w:w="1380"/>
+      </w:tblGrid>
+      <w:tr>
+        <w:trPr>
+          <w:trHeight w:val="300"/>
+          <w:jc w:val="center"/>
+        </w:trPr>
+        <w:tc>
+          <w:tcPr>
+            <w:tcW w:w="1720" w:type="dxa"/>
+            <w:tcBorders>
+              <w:top w:val="single" w:sz="4" w:space="0" w:color="auto"/>
+              <w:left w:val="single" w:sz="4" w:space="0" w:color="auto"/>
+              <w:bottom w:val="single" w:sz="4" w:space="0" w:color="auto"/>
+              <w:right w:val="single" w:sz="4" w:space="0" w:color="auto"/>
+            </w:tcBorders>
+            <w:shd w:val="clear" w:color="000000" w:fill="D0CECE"/>
+            <w:noWrap/>
+            <w:vAlign w:val="bottom"/>
+            <w:hideMark/>
+          </w:tcPr>
+          <w:p>
+            <w:pPr>
+              <w:spacing w:after="0" w:line="240" w:lineRule="auto"/>
+              <w:jc w:val="center"/>
+              <w:rPr>
+                <w:rFonts w:ascii="Calibri" w:eastAsia="Times New Roman" w:hAnsi="Calibri" w:cs="Calibri"/>
+                <w:color w:val="000000"/>
+              </w:rPr>
+            </w:pPr>
+            <w:r>
+              <w:rPr>
+                <w:rFonts w:ascii="Calibri" w:eastAsia="Times New Roman" w:hAnsi="Calibri" w:cs="Calibri"/>
+                <w:color w:val="000000"/>
+              </w:rPr>
+              <w:t>Model</w:t>
+            </w:r>
+          </w:p>
+        </w:tc>
+        <w:tc>
+          <w:tcPr>
+            <w:tcW w:w="1380" w:type="dxa"/>
+            <w:tcBorders>
+              <w:top w:val="single" w:sz="4" w:space="0" w:color="auto"/>
+              <w:left w:val="nil"/>
+              <w:bottom w:val="single" w:sz="4" w:space="0" w:color="auto"/>
+              <w:right w:val="single" w:sz="4" w:space="0" w:color="auto"/>
+            </w:tcBorders>
+            <w:shd w:val="clear" w:color="000000" w:fill="D0CECE"/>
+            <w:noWrap/>
+            <w:vAlign w:val="bottom"/>
+            <w:hideMark/>
+          </w:tcPr>
+          <w:p>
+            <w:pPr>
+              <w:spacing w:after="0" w:line="240" w:lineRule="auto"/>
+              <w:jc w:val="center"/>
+              <w:rPr>
+                <w:rFonts w:ascii="Calibri" w:eastAsia="Times New Roman" w:hAnsi="Calibri" w:cs="Calibri"/>
+                <w:color w:val="000000"/>
+              </w:rPr>
+            </w:pPr>
+            <m:oMathPara>
+              <m:oMath>
+                <m:sSup>
+                  <m:sSupPr>
+                    <m:ctrlPr>
+                      <w:rPr>
+                        <w:rFonts w:ascii="Cambria Math" w:hAnsi="Cambria Math"/>
+                        <w:i/>
+                      </w:rPr>
+                    </m:ctrlPr>
+                  </m:sSupPr>
+                  <m:e>
+                    <m:r>
+                      <w:rPr>
+                        <w:rFonts w:ascii="Cambria Math" w:hAnsi="Cambria Math"/>
+                      </w:rPr>
+                      <m:t>R</m:t>
+                    </m:r>
+                  </m:e>
+                  <m:sup>
+                    <m:r>
+                      <w:rPr>
+                        <w:rFonts w:ascii="Cambria Math" w:hAnsi="Cambria Math"/>
+                      </w:rPr>
+                      <m:t>2</m:t>
+                    </m:r>
+                  </m:sup>
+                </m:sSup>
+              </m:oMath>
+            </m:oMathPara>
+          </w:p>
+        </w:tc>
+      </w:tr>
+      <w:tr>
+        <w:trPr>
+          <w:trHeight w:val="300"/>
+          <w:jc w:val="center"/>
+        </w:trPr>
+        <w:tc>
+          <w:tcPr>
+            <w:tcW w:w="1720" w:type="dxa"/>
+            <w:tcBorders>
+              <w:top w:val="nil"/>
+              <w:left w:val="single" w:sz="4" w:space="0" w:color="auto"/>
+              <w:bottom w:val="single" w:sz="4" w:space="0" w:color="auto"/>
+              <w:right w:val="single" w:sz="4" w:space="0" w:color="auto"/>
+            </w:tcBorders>
+            <w:shd w:val="clear" w:color="auto" w:fill="auto"/>
+            <w:noWrap/>
+            <w:vAlign w:val="bottom"/>
+            <w:hideMark/>
+          </w:tcPr>
+          <w:p>
+            <w:pPr>
+              <w:spacing w:after="0" w:line="240" w:lineRule="auto"/>
+              <w:rPr>
+                <w:rFonts w:ascii="Calibri" w:eastAsia="Times New Roman" w:hAnsi="Calibri" w:cs="Calibri"/>
+                <w:color w:val="000000"/>
+              </w:rPr>
+            </w:pPr>
+            <w:r>
+              <w:rPr>
+                <w:rFonts w:ascii="Calibri" w:eastAsia="Times New Roman" w:hAnsi="Calibri" w:cs="Calibri"/>
+                <w:color w:val="000000"/>
+              </w:rPr>
+              <w:t>Bayesian Ridge</w:t>
+            </w:r>
+          </w:p>
+        </w:tc>
+        <w:tc>
+          <w:tcPr>
+            <w:tcW w:w="1380" w:type="dxa"/>
+            <w:tcBorders>
+              <w:top w:val="nil"/>
+              <w:left w:val="nil"/>
+              <w:bottom w:val="single" w:sz="4" w:space="0" w:color="auto"/>
+              <w:right w:val="single" w:sz="4" w:space="0" w:color="auto"/>
+            </w:tcBorders>
+            <w:shd w:val="clear" w:color="auto" w:fill="auto"/>
+            <w:noWrap/>
+            <w:vAlign w:val="bottom"/>
+            <w:hideMark/>
+          </w:tcPr>
+          <w:p>
+            <w:pPr>
+              <w:spacing w:after="0" w:line="240" w:lineRule="auto"/>
+              <w:jc w:val="right"/>
+              <w:rPr>
+                <w:rFonts w:ascii="Calibri" w:eastAsia="Times New Roman" w:hAnsi="Calibri" w:cs="Calibri"/>
+                <w:color w:val="000000"/>
+              </w:rPr>
+            </w:pPr>
+            <w:r>
+              <w:rPr>
+                <w:rFonts w:ascii="Calibri" w:eastAsia="Times New Roman" w:hAnsi="Calibri" w:cs="Calibri"/>
+                <w:color w:val="000000"/>
+              </w:rPr>
+              <w:t>0.609</w:t>
+            </w:r>
+          </w:p>
+        </w:tc>
+      </w:tr>
+      <w:tr>
+        <w:trPr>
+          <w:trHeight w:val="300"/>
+          <w:jc w:val="center"/>
+        </w:trPr>
+        <w:tc>
+          <w:tcPr>
+            <w:tcW w:w="1720" w:type="dxa"/>
+            <w:tcBorders>
+              <w:top w:val="nil"/>
+              <w:left w:val="single" w:sz="4" w:space="0" w:color="auto"/>
+              <w:bottom w:val="single" w:sz="4" w:space="0" w:color="auto"/>
+              <w:right w:val="single" w:sz="4" w:space="0" w:color="auto"/>
+            </w:tcBorders>
+            <w:shd w:val="clear" w:color="auto" w:fill="auto"/>
+            <w:noWrap/>
+            <w:vAlign w:val="bottom"/>
+            <w:hideMark/>
+          </w:tcPr>
+          <w:p>
+            <w:pPr>
+              <w:spacing w:after="0" w:line="240" w:lineRule="auto"/>
+              <w:rPr>
+                <w:rFonts w:ascii="Calibri" w:eastAsia="Times New Roman" w:hAnsi="Calibri" w:cs="Calibri"/>
+                <w:color w:val="000000"/>
+              </w:rPr>
+            </w:pPr>
+            <w:r>
+              <w:rPr>
+                <w:rFonts w:ascii="Calibri" w:eastAsia="Times New Roman" w:hAnsi="Calibri" w:cs="Calibri"/>
+                <w:color w:val="000000"/>
+              </w:rPr>
+              <w:t>SVM - RBF</w:t>
+            </w:r>
+          </w:p>
+        </w:tc>
+        <w:tc>
+          <w:tcPr>
+            <w:tcW w:w="1380" w:type="dxa"/>
+            <w:tcBorders>
+              <w:top w:val="nil"/>
+              <w:left w:val="nil"/>
+              <w:bottom w:val="single" w:sz="4" w:space="0" w:color="auto"/>
+              <w:right w:val="single" w:sz="4" w:space="0" w:color="auto"/>
+            </w:tcBorders>
+            <w:shd w:val="clear" w:color="auto" w:fill="auto"/>
+            <w:noWrap/>
+            <w:vAlign w:val="bottom"/>
+            <w:hideMark/>
+          </w:tcPr>
+          <w:p>
+            <w:pPr>
+              <w:spacing w:after="0" w:line="240" w:lineRule="auto"/>
+              <w:jc w:val="right"/>
+              <w:rPr>
+                <w:rFonts w:ascii="Calibri" w:eastAsia="Times New Roman" w:hAnsi="Calibri" w:cs="Calibri"/>
+                <w:color w:val="000000"/>
+              </w:rPr>
+            </w:pPr>
+            <w:r>
+              <w:rPr>
+                <w:rFonts w:ascii="Calibri" w:eastAsia="Times New Roman" w:hAnsi="Calibri" w:cs="Calibri"/>
+                <w:color w:val="000000"/>
+              </w:rPr>
+              <w:t>0.536</w:t>
+            </w:r>
+          </w:p>
+        </w:tc>
+      </w:tr>
+      <w:tr>
+        <w:trPr>
+          <w:trHeight w:val="300"/>
+          <w:jc w:val="center"/>
+        </w:trPr>
+        <w:tc>
+          <w:tcPr>
+            <w:tcW w:w="1720" w:type="dxa"/>
+            <w:tcBorders>
+              <w:top w:val="nil"/>
+              <w:left w:val="single" w:sz="4" w:space="0" w:color="auto"/>
+              <w:bottom w:val="single" w:sz="4" w:space="0" w:color="auto"/>
+              <w:right w:val="single" w:sz="4" w:space="0" w:color="auto"/>
+            </w:tcBorders>
+            <w:shd w:val="clear" w:color="auto" w:fill="auto"/>
+            <w:noWrap/>
+            <w:vAlign w:val="bottom"/>
+            <w:hideMark/>
+          </w:tcPr>
+          <w:p>
+            <w:pPr>
+              <w:spacing w:after="0" w:line="240" w:lineRule="auto"/>
+              <w:rPr>
+                <w:rFonts w:ascii="Calibri" w:eastAsia="Times New Roman" w:hAnsi="Calibri" w:cs="Calibri"/>
+                <w:color w:val="000000"/>
+              </w:rPr>
+            </w:pPr>
+            <w:r>
+              <w:rPr>
+                <w:rFonts w:ascii="Calibri" w:eastAsia="Times New Roman" w:hAnsi="Calibri" w:cs="Calibri"/>
+                <w:color w:val="000000"/>
+              </w:rPr>
+              <w:t>Linear Regression</w:t>
+            </w:r>
+          </w:p>
+        </w:tc>
+        <w:tc>
+          <w:tcPr>
+            <w:tcW w:w="1380" w:type="dxa"/>
+            <w:tcBorders>
+              <w:top w:val="nil"/>
+              <w:left w:val="nil"/>
+              <w:bottom w:val="single" w:sz="4" w:space="0" w:color="auto"/>
+              <w:right w:val="single" w:sz="4" w:space="0" w:color="auto"/>
+            </w:tcBorders>
+            <w:shd w:val="clear" w:color="auto" w:fill="auto"/>
+            <w:noWrap/>
+            <w:vAlign w:val="bottom"/>
+            <w:hideMark/>
+          </w:tcPr>
+          <w:p>
+            <w:pPr>
+              <w:spacing w:after="0" w:line="240" w:lineRule="auto"/>
+              <w:jc w:val="right"/>
+              <w:rPr>
+                <w:rFonts w:ascii="Calibri" w:eastAsia="Times New Roman" w:hAnsi="Calibri" w:cs="Calibri"/>
+                <w:color w:val="000000"/>
+              </w:rPr>
+            </w:pPr>
+            <w:r>
+              <w:rPr>
+                <w:rFonts w:ascii="Calibri" w:eastAsia="Times New Roman" w:hAnsi="Calibri" w:cs="Calibri"/>
+                <w:color w:val="000000"/>
+              </w:rPr>
+              <w:t>-3.647</w:t>
+            </w:r>
+          </w:p>
+        </w:tc>
+      </w:tr>
+      <w:tr>
+        <w:trPr>
+          <w:trHeight w:val="300"/>
+          <w:jc w:val="center"/>
+        </w:trPr>
+        <w:tc>
+          <w:tcPr>
+            <w:tcW w:w="1720" w:type="dxa"/>
+            <w:tcBorders>
+              <w:top w:val="nil"/>
+              <w:left w:val="single" w:sz="4" w:space="0" w:color="auto"/>
+              <w:bottom w:val="single" w:sz="4" w:space="0" w:color="auto"/>
+              <w:right w:val="single" w:sz="4" w:space="0" w:color="auto"/>
+            </w:tcBorders>
+            <w:shd w:val="clear" w:color="auto" w:fill="auto"/>
+            <w:noWrap/>
+            <w:vAlign w:val="bottom"/>
+            <w:hideMark/>
+          </w:tcPr>
+          <w:p>
+            <w:pPr>
+              <w:spacing w:after="0" w:line="240" w:lineRule="auto"/>
+              <w:rPr>
+                <w:rFonts w:ascii="Calibri" w:eastAsia="Times New Roman" w:hAnsi="Calibri" w:cs="Calibri"/>
+                <w:color w:val="000000"/>
+              </w:rPr>
+            </w:pPr>
+            <w:r>
+              <w:rPr>
+                <w:rFonts w:ascii="Calibri" w:eastAsia="Times New Roman" w:hAnsi="Calibri" w:cs="Calibri"/>
+                <w:color w:val="000000"/>
+              </w:rPr>
+              <w:t>Decision Tree</w:t>
+            </w:r>
+          </w:p>
+        </w:tc>
+        <w:tc>
+          <w:tcPr>
+            <w:tcW w:w="1380" w:type="dxa"/>
+            <w:tcBorders>
+              <w:top w:val="nil"/>
+              <w:left w:val="nil"/>
+              <w:bottom w:val="single" w:sz="4" w:space="0" w:color="auto"/>
+              <w:right w:val="single" w:sz="4" w:space="0" w:color="auto"/>
+            </w:tcBorders>
+            <w:shd w:val="clear" w:color="auto" w:fill="auto"/>
+            <w:noWrap/>
+            <w:vAlign w:val="bottom"/>
+            <w:hideMark/>
+          </w:tcPr>
+          <w:p>
+            <w:pPr>
+              <w:spacing w:after="0" w:line="240" w:lineRule="auto"/>
+              <w:jc w:val="right"/>
+              <w:rPr>
+                <w:rFonts w:ascii="Calibri" w:eastAsia="Times New Roman" w:hAnsi="Calibri" w:cs="Calibri"/>
+                <w:color w:val="000000"/>
+              </w:rPr>
+            </w:pPr>
+            <w:r>
+              <w:rPr>
+                <w:rFonts w:ascii="Calibri" w:eastAsia="Times New Roman" w:hAnsi="Calibri" w:cs="Calibri"/>
+                <w:color w:val="000000"/>
+              </w:rPr>
+              <w:t>-0.37</w:t>
+            </w:r>
+          </w:p>
+        </w:tc>
+      </w:tr>
+      <w:tr>
+        <w:trPr>
+          <w:trHeight w:val="300"/>
+          <w:jc w:val="center"/>
+        </w:trPr>
+        <w:tc>
+          <w:tcPr>
+            <w:tcW w:w="1720" w:type="dxa"/>
+            <w:tcBorders>
+              <w:top w:val="nil"/>
+              <w:left w:val="single" w:sz="4" w:space="0" w:color="auto"/>
+              <w:bottom w:val="single" w:sz="4" w:space="0" w:color="auto"/>
+              <w:right w:val="single" w:sz="4" w:space="0" w:color="auto"/>
+            </w:tcBorders>
+            <w:shd w:val="clear" w:color="auto" w:fill="auto"/>
+            <w:noWrap/>
+            <w:vAlign w:val="bottom"/>
+            <w:hideMark/>
+          </w:tcPr>
+          <w:p>
+            <w:pPr>
+              <w:spacing w:after="0" w:line="240" w:lineRule="auto"/>
+              <w:rPr>
+                <w:rFonts w:ascii="Calibri" w:eastAsia="Times New Roman" w:hAnsi="Calibri" w:cs="Calibri"/>
+                <w:color w:val="000000"/>
+              </w:rPr>
+            </w:pPr>
+            <w:r>
+              <w:rPr>
+                <w:rFonts w:ascii="Calibri" w:eastAsia="Times New Roman" w:hAnsi="Calibri" w:cs="Calibri"/>
+                <w:color w:val="000000"/>
+              </w:rPr>
+              <w:t>Ridge</w:t>
+            </w:r>
+          </w:p>
+        </w:tc>
+        <w:tc>
+          <w:tcPr>
+            <w:tcW w:w="1380" w:type="dxa"/>
+            <w:tcBorders>
+              <w:top w:val="nil"/>
+              <w:left w:val="nil"/>
+              <w:bottom w:val="single" w:sz="4" w:space="0" w:color="auto"/>
+              <w:right w:val="single" w:sz="4" w:space="0" w:color="auto"/>
+            </w:tcBorders>
+            <w:shd w:val="clear" w:color="auto" w:fill="auto"/>
+            <w:noWrap/>
+            <w:vAlign w:val="bottom"/>
+            <w:hideMark/>
+          </w:tcPr>
+          <w:p>
+            <w:pPr>
+              <w:spacing w:after="0" w:line="240" w:lineRule="auto"/>
+              <w:jc w:val="right"/>
+              <w:rPr>
+                <w:rFonts w:ascii="Calibri" w:eastAsia="Times New Roman" w:hAnsi="Calibri" w:cs="Calibri"/>
+                <w:color w:val="000000"/>
+              </w:rPr>
+            </w:pPr>
+            <w:r>
+              <w:rPr>
+                <w:rFonts w:ascii="Calibri" w:eastAsia="Times New Roman" w:hAnsi="Calibri" w:cs="Calibri"/>
+                <w:color w:val="000000"/>
+              </w:rPr>
+              <w:t>0.516</w:t>
+            </w:r>
+          </w:p>
+        </w:tc>
+      </w:tr>
+      <w:tr>
+        <w:trPr>
+          <w:trHeight w:val="300"/>
+          <w:jc w:val="center"/>
+        </w:trPr>
+        <w:tc>
+          <w:tcPr>
+            <w:tcW w:w="1720" w:type="dxa"/>
+            <w:tcBorders>
+              <w:top w:val="nil"/>
+              <w:left w:val="single" w:sz="4" w:space="0" w:color="auto"/>
+              <w:bottom w:val="single" w:sz="4" w:space="0" w:color="auto"/>
+              <w:right w:val="single" w:sz="4" w:space="0" w:color="auto"/>
+            </w:tcBorders>
+            <w:shd w:val="clear" w:color="auto" w:fill="auto"/>
+            <w:noWrap/>
+            <w:vAlign w:val="bottom"/>
+            <w:hideMark/>
+          </w:tcPr>
+          <w:p>
+            <w:pPr>
+              <w:spacing w:after="0" w:line="240" w:lineRule="auto"/>
+              <w:rPr>
+                <w:rFonts w:ascii="Calibri" w:eastAsia="Times New Roman" w:hAnsi="Calibri" w:cs="Calibri"/>
+                <w:color w:val="000000"/>
+              </w:rPr>
+            </w:pPr>
+            <w:r>
+              <w:rPr>
+                <w:rFonts w:ascii="Calibri" w:eastAsia="Times New Roman" w:hAnsi="Calibri" w:cs="Calibri"/>
+                <w:color w:val="000000"/>
+              </w:rPr>
+              <w:t>Lasso</w:t>
+            </w:r>
+          </w:p>
+        </w:tc>
+        <w:tc>
+          <w:tcPr>
+            <w:tcW w:w="1380" w:type="dxa"/>
+            <w:tcBorders>
+              <w:top w:val="nil"/>
+              <w:left w:val="nil"/>
+              <w:bottom w:val="single" w:sz="4" w:space="0" w:color="auto"/>
+              <w:right w:val="single" w:sz="4" w:space="0" w:color="auto"/>
+            </w:tcBorders>
+            <w:shd w:val="clear" w:color="auto" w:fill="auto"/>
+            <w:noWrap/>
+            <w:vAlign w:val="bottom"/>
+            <w:hideMark/>
+          </w:tcPr>
+          <w:p>
+            <w:pPr>
+              <w:spacing w:after="0" w:line="240" w:lineRule="auto"/>
+              <w:jc w:val="right"/>
+              <w:rPr>
+                <w:rFonts w:ascii="Calibri" w:eastAsia="Times New Roman" w:hAnsi="Calibri" w:cs="Calibri"/>
+                <w:color w:val="000000"/>
+              </w:rPr>
+            </w:pPr>
+            <w:r>
+              <w:rPr>
+                <w:rFonts w:ascii="Calibri" w:eastAsia="Times New Roman" w:hAnsi="Calibri" w:cs="Calibri"/>
+                <w:color w:val="000000"/>
+              </w:rPr>
+              <w:t>0.383</w:t>
+            </w:r>
+          </w:p>
+        </w:tc>
+      </w:tr>
+      <w:tr>
+        <w:trPr>
+          <w:trHeight w:val="300"/>
+          <w:jc w:val="center"/>
+        </w:trPr>
+        <w:tc>
+          <w:tcPr>
+            <w:tcW w:w="1720" w:type="dxa"/>
+            <w:tcBorders>
+              <w:top w:val="nil"/>
+              <w:left w:val="single" w:sz="4" w:space="0" w:color="auto"/>
+              <w:bottom w:val="single" w:sz="4" w:space="0" w:color="auto"/>
+              <w:right w:val="single" w:sz="4" w:space="0" w:color="auto"/>
+            </w:tcBorders>
+            <w:shd w:val="clear" w:color="auto" w:fill="auto"/>
+            <w:noWrap/>
+            <w:vAlign w:val="bottom"/>
+            <w:hideMark/>
+          </w:tcPr>
+          <w:p>
+            <w:pPr>
+              <w:spacing w:after="0" w:line="240" w:lineRule="auto"/>
+              <w:rPr>
+                <w:rFonts w:ascii="Calibri" w:eastAsia="Times New Roman" w:hAnsi="Calibri" w:cs="Calibri"/>
+                <w:color w:val="000000"/>
+              </w:rPr>
+            </w:pPr>
+            <w:proofErr w:type="spellStart"/>
+            <w:r>
+              <w:rPr>
+                <w:rFonts w:ascii="Calibri" w:eastAsia="Times New Roman" w:hAnsi="Calibri" w:cs="Calibri"/>
+                <w:color w:val="000000"/>
+              </w:rPr>
+              <w:t>ElasticNet</w:t>
+            </w:r>
+            <w:proofErr w:type="spellEnd"/>
+          </w:p>
+        </w:tc>
+        <w:tc>
+          <w:tcPr>
+            <w:tcW w:w="1380" w:type="dxa"/>
+            <w:tcBorders>
+              <w:top w:val="nil"/>
+              <w:left w:val="nil"/>
+              <w:bottom w:val="single" w:sz="4" w:space="0" w:color="auto"/>
+              <w:right w:val="single" w:sz="4" w:space="0" w:color="auto"/>
+            </w:tcBorders>
+            <w:shd w:val="clear" w:color="auto" w:fill="auto"/>
+            <w:noWrap/>
+            <w:vAlign w:val="bottom"/>
+            <w:hideMark/>
+          </w:tcPr>
+          <w:p>
+            <w:pPr>
+              <w:spacing w:after="0" w:line="240" w:lineRule="auto"/>
+              <w:jc w:val="right"/>
+              <w:rPr>
+                <w:rFonts w:ascii="Calibri" w:eastAsia="Times New Roman" w:hAnsi="Calibri" w:cs="Calibri"/>
+                <w:color w:val="000000"/>
+              </w:rPr>
+            </w:pPr>
+            <w:r>
+              <w:rPr>
+                <w:rFonts w:ascii="Calibri" w:eastAsia="Times New Roman" w:hAnsi="Calibri" w:cs="Calibri"/>
+                <w:color w:val="000000"/>
+              </w:rPr>
+              <w:t>0.593</w:t>
+            </w:r>
+          </w:p>
+        </w:tc>
+      </w:tr>
+      <w:tr>
+        <w:trPr>
+          <w:trHeight w:val="300"/>
+          <w:jc w:val="center"/>
+        </w:trPr>
+        <w:tc>
+          <w:tcPr>
+            <w:tcW w:w="1720" w:type="dxa"/>
+            <w:tcBorders>
+              <w:top w:val="nil"/>
+              <w:left w:val="single" w:sz="4" w:space="0" w:color="auto"/>
+              <w:bottom w:val="single" w:sz="4" w:space="0" w:color="auto"/>
+              <w:right w:val="single" w:sz="4" w:space="0" w:color="auto"/>
+            </w:tcBorders>
+            <w:shd w:val="clear" w:color="auto" w:fill="auto"/>
+            <w:noWrap/>
+            <w:vAlign w:val="bottom"/>
+            <w:hideMark/>
+          </w:tcPr>
+          <w:p>
+            <w:pPr>
+              <w:spacing w:after="0" w:line="240" w:lineRule="auto"/>
+              <w:rPr>
+                <w:rFonts w:ascii="Calibri" w:eastAsia="Times New Roman" w:hAnsi="Calibri" w:cs="Calibri"/>
+                <w:color w:val="000000"/>
+              </w:rPr>
+            </w:pPr>
+            <w:r>
+              <w:rPr>
+                <w:rFonts w:ascii="Calibri" w:eastAsia="Times New Roman" w:hAnsi="Calibri" w:cs="Calibri"/>
+                <w:color w:val="000000"/>
+              </w:rPr>
+              <w:t>SGD</w:t>
+            </w:r>
+          </w:p>
+        </w:tc>
+        <w:tc>
+          <w:tcPr>
+            <w:tcW w:w="1380" w:type="dxa"/>
+            <w:tcBorders>
+              <w:top w:val="nil"/>
+              <w:left w:val="nil"/>
+              <w:bottom w:val="single" w:sz="4" w:space="0" w:color="auto"/>
+              <w:right w:val="single" w:sz="4" w:space="0" w:color="auto"/>
+            </w:tcBorders>
+            <w:shd w:val="clear" w:color="auto" w:fill="auto"/>
+            <w:noWrap/>
+            <w:vAlign w:val="bottom"/>
+            <w:hideMark/>
+          </w:tcPr>
+          <w:p>
+            <w:pPr>
+              <w:spacing w:after="0" w:line="240" w:lineRule="auto"/>
+              <w:jc w:val="right"/>
+              <w:rPr>
+                <w:rFonts w:ascii="Calibri" w:eastAsia="Times New Roman" w:hAnsi="Calibri" w:cs="Calibri"/>
+                <w:color w:val="000000"/>
+              </w:rPr>
+            </w:pPr>
+            <w:r>
+              <w:rPr>
+                <w:rFonts w:ascii="Calibri" w:eastAsia="Times New Roman" w:hAnsi="Calibri" w:cs="Calibri"/>
+                <w:color w:val="000000"/>
+              </w:rPr>
+              <w:t>0.066</w:t>
+            </w:r>
+          </w:p>
+        </w:tc>
+      </w:tr>
+    </w:tbl>
+    <w:p>
+      <w:pPr>
+        <w:jc w:val="center"/>
+      </w:pPr>
+      <w:r>
+        <w:t>Figure: Model scores averaged over 100 iterations of 5-fold cross validation on the full feature vector</w:t>
+      </w:r>
       <w:bookmarkEnd w:id="0"/>
+    </w:p>
+    <w:p>
+      <w:r>
+        <w:br w:type="page"/>
+      </w:r>
+    </w:p>
+    <w:p>
+      <w:pPr>
+        <w:rPr>
+          <w:noProof/>
+        </w:rPr>
+      </w:pPr>
+    </w:p>
+    <w:p>
+      <w:r>
+        <w:rPr>
+          <w:noProof/>
+        </w:rPr>
+        <w:drawing>
+          <wp:inline distT="0" distB="0" distL="0" distR="0" wp14:anchorId="13091198" wp14:editId="7D719B0D">
+            <wp:extent cx="5943600" cy="4391660"/>
+            <wp:effectExtent l="0" t="0" r="0" b="8890"/>
+            <wp:docPr id="3" name="Picture 3"/>
+            <wp:cNvGraphicFramePr>
+              <a:graphicFrameLocks xmlns:a="http://schemas.openxmlformats.org/drawingml/2006/main" noChangeAspect="1"/>
+            </wp:cNvGraphicFramePr>
+            <a:graphic xmlns:a="http://schemas.openxmlformats.org/drawingml/2006/main">
+              <a:graphicData uri="http://schemas.openxmlformats.org/drawingml/2006/picture">
+                <pic:pic xmlns:pic="http://schemas.openxmlformats.org/drawingml/2006/picture">
+                  <pic:nvPicPr>
+                    <pic:cNvPr id="1" name=""/>
+                    <pic:cNvPicPr/>
+                  </pic:nvPicPr>
+                  <pic:blipFill>
+                    <a:blip r:embed="rId5"/>
+                    <a:stretch>
+                      <a:fillRect/>
+                    </a:stretch>
+                  </pic:blipFill>
+                  <pic:spPr>
+                    <a:xfrm>
+                      <a:off x="0" y="0"/>
+                      <a:ext cx="5943600" cy="4391660"/>
+                    </a:xfrm>
+                    <a:prstGeom prst="rect">
+                      <a:avLst/>
+                    </a:prstGeom>
+                  </pic:spPr>
+                </pic:pic>
+              </a:graphicData>
+            </a:graphic>
+          </wp:inline>
+        </w:drawing>
+      </w:r>
+      <w:bookmarkStart w:id="1" w:name="_GoBack"/>
+      <w:bookmarkEnd w:id="1"/>
+    </w:p>
+    <w:p>
+      <w:pPr>
+        <w:jc w:val="center"/>
+      </w:pPr>
+      <w:r>
+        <w:t>Figure: Covariance matrix of the 66 input features from the DTI, subcortical, and cortical datasets</w:t>
+      </w:r>
+      <w:r>
+        <w:br w:type="page"/>
+      </w:r>
     </w:p>
     <w:sectPr>
       <w:pgSz w:w="12240" w:h="15840"/>
@@ -3551,6 +4750,27 @@
       </w:tblBorders>
     </w:tblPr>
   </w:style>
+  <w:style w:type="character" w:styleId="PlaceholderText">
+    <w:name w:val="Placeholder Text"/>
+    <w:basedOn w:val="DefaultParagraphFont"/>
+    <w:uiPriority w:val="99"/>
+    <w:semiHidden/>
+    <w:rsid w:val="004247FA"/>
+    <w:rPr>
+      <w:color w:val="808080"/>
+    </w:rPr>
+  </w:style>
+  <w:style w:type="paragraph" w:styleId="ListParagraph">
+    <w:name w:val="List Paragraph"/>
+    <w:basedOn w:val="Normal"/>
+    <w:uiPriority w:val="34"/>
+    <w:qFormat/>
+    <w:rsid w:val="007C3A88"/>
+    <w:pPr>
+      <w:ind w:left="720"/>
+      <w:contextualSpacing/>
+    </w:pPr>
+  </w:style>
 </w:styles>
 </file>
 

</xml_diff>

<commit_message>
Updates Methods and Results after a bug was found. Working through Results - Control still. Adds new BodyBloodAge sheets.
</commit_message>
<xml_diff>
--- a/Methods.docx
+++ b/Methods.docx
@@ -9,56 +9,64 @@
     </w:p>
     <w:p>
       <w:r>
-        <w:t>Our data includes cortical, subcortical, and DTI measurements</w:t>
+        <w:t>Our</w:t>
+      </w:r>
+      <w:r>
+        <w:t xml:space="preserve"> source input</w:t>
+      </w:r>
+      <w:r>
+        <w:t xml:space="preserve"> data includes cortical, subcortical, and DTI measurements</w:t>
       </w:r>
       <w:r>
         <w:t xml:space="preserve"> totaling 66 features for 76 instances in the control group</w:t>
       </w:r>
       <w:r>
+        <w:t>, 45 instances of untreated first episode schizophrenic patients, 20 instances of schizophrenic patients accepting medicine, and 35 instances of schizophrenic patients rejecting treatment</w:t>
+      </w:r>
+      <w:r>
         <w:t>.</w:t>
       </w:r>
       <w:r>
-        <w:t xml:space="preserve"> All data was scaled </w:t>
-      </w:r>
-      <w:r>
-        <w:t xml:space="preserve">feature-wise </w:t>
-      </w:r>
-      <w:r>
-        <w:t>using standard deviations from the mean.</w:t>
+        <w:t xml:space="preserve"> All data </w:t>
+      </w:r>
+      <w:r>
+        <w:t>are</w:t>
       </w:r>
       <w:r>
         <w:t xml:space="preserve"> </w:t>
       </w:r>
       <w:r>
-        <w:t xml:space="preserve">Software used includes Python 3.6.8 64bit, </w:t>
-      </w:r>
-      <w:proofErr w:type="spellStart"/>
-      <w:r>
-        <w:t>scikit</w:t>
-      </w:r>
-      <w:proofErr w:type="spellEnd"/>
-      <w:r>
-        <w:t xml:space="preserve">-learn, </w:t>
-      </w:r>
-      <w:proofErr w:type="spellStart"/>
-      <w:r>
-        <w:t>numPy</w:t>
-      </w:r>
-      <w:proofErr w:type="spellEnd"/>
-      <w:r>
-        <w:t>, and matplotlib.</w:t>
-      </w:r>
-      <w:r>
-        <w:t xml:space="preserve"> Eight</w:t>
+        <w:t>normalized</w:t>
       </w:r>
       <w:r>
         <w:t xml:space="preserve"> </w:t>
       </w:r>
       <w:r>
+        <w:t>feature-wise</w:t>
+      </w:r>
+      <w:r>
+        <w:t xml:space="preserve"> prior to data processing</w:t>
+      </w:r>
+      <w:r>
+        <w:t xml:space="preserve">. </w:t>
+      </w:r>
+      <w:r>
+        <w:t>Eight</w:t>
+      </w:r>
+      <w:r>
+        <w:t xml:space="preserve"> </w:t>
+      </w:r>
+      <w:r>
         <w:t>m</w:t>
       </w:r>
       <w:r>
-        <w:t xml:space="preserve">odels were tested with </w:t>
+        <w:t xml:space="preserve">odels </w:t>
+      </w:r>
+      <w:r>
+        <w:t>are</w:t>
+      </w:r>
+      <w:r>
+        <w:t xml:space="preserve"> tested with </w:t>
       </w:r>
       <w:r>
         <w:t>5 sets of</w:t>
@@ -94,7 +102,7 @@
         <w:t xml:space="preserve"> </w:t>
       </w:r>
       <w:r>
-        <w:t>was</w:t>
+        <w:t>is</w:t>
       </w:r>
       <w:r>
         <w:t xml:space="preserve"> </w:t>
@@ -106,13 +114,31 @@
         <w:t xml:space="preserve"> 100 times on each model</w:t>
       </w:r>
       <w:r>
-        <w:t>, with seeded random splits such that each model saw the same splits</w:t>
+        <w:t xml:space="preserve">, with seeded random splits such that each model </w:t>
+      </w:r>
+      <w:r>
+        <w:t>sees</w:t>
+      </w:r>
+      <w:r>
+        <w:t xml:space="preserve"> the same splits</w:t>
       </w:r>
       <w:r>
         <w:t xml:space="preserve"> during training and fitting</w:t>
       </w:r>
       <w:r>
-        <w:t xml:space="preserve">. For each cross validation, an average score was taken from the 5 configurations. Then, those averages were </w:t>
+        <w:t xml:space="preserve">. For each cross validation, an average score </w:t>
+      </w:r>
+      <w:r>
+        <w:t>is</w:t>
+      </w:r>
+      <w:r>
+        <w:t xml:space="preserve"> taken from the 5 configurations. Then, those averages </w:t>
+      </w:r>
+      <w:r>
+        <w:t>are</w:t>
+      </w:r>
+      <w:r>
+        <w:t xml:space="preserve"> </w:t>
       </w:r>
       <w:r>
         <w:t>averaged</w:t>
@@ -132,19 +158,49 @@
     </w:p>
     <w:p>
       <w:r>
+        <w:t xml:space="preserve">We implement the methods using Python, </w:t>
+      </w:r>
+      <w:proofErr w:type="spellStart"/>
+      <w:r>
+        <w:t>scikit</w:t>
+      </w:r>
+      <w:proofErr w:type="spellEnd"/>
+      <w:r>
+        <w:t xml:space="preserve">-learn, </w:t>
+      </w:r>
+      <w:proofErr w:type="spellStart"/>
+      <w:r>
+        <w:t>numPy</w:t>
+      </w:r>
+      <w:proofErr w:type="spellEnd"/>
+      <w:r>
+        <w:t>, Pandas, and matplotlib.</w:t>
+      </w:r>
+    </w:p>
+    <w:p>
+      <w:r>
+        <w:t xml:space="preserve">A </w:t>
+      </w:r>
+      <w:r>
         <w:t xml:space="preserve">Bayesian </w:t>
       </w:r>
       <w:r>
         <w:t>r</w:t>
       </w:r>
       <w:r>
-        <w:t>idge model performed best</w:t>
+        <w:t>idge model perform</w:t>
+      </w:r>
+      <w:r>
+        <w:t>s</w:t>
+      </w:r>
+      <w:r>
+        <w:t xml:space="preserve"> best</w:t>
       </w:r>
       <w:r>
         <w:t xml:space="preserve"> using the full feature vector</w:t>
       </w:r>
       <w:r>
-        <w:t xml:space="preserve">, averaging </w:t>
+        <w:t xml:space="preserve"> (</w:t>
       </w:r>
       <m:oMath>
         <m:sSup>
@@ -175,19 +231,13 @@
         </m:sSup>
       </m:oMath>
       <w:r>
-        <w:t>=0.609 over 100 iterations of 5-fold cross validation</w:t>
-      </w:r>
-      <w:r>
-        <w:t>, showing the best ability to generalize</w:t>
-      </w:r>
-      <w:r>
-        <w:t>.</w:t>
-      </w:r>
-      <w:r>
-        <w:t xml:space="preserve"> </w:t>
-      </w:r>
-      <w:r>
-        <w:t xml:space="preserve">The final Bayesian ridge model has </w:t>
+        <w:t>=0.883), showing the best ability to generalize</w:t>
+      </w:r>
+      <w:r>
+        <w:t xml:space="preserve"> over 100 iterations of 5-fold cross validation</w:t>
+      </w:r>
+      <w:r>
+        <w:t xml:space="preserve"> (</w:t>
       </w:r>
       <m:oMath>
         <m:sSup>
@@ -218,7 +268,10 @@
         </m:sSup>
       </m:oMath>
       <w:r>
-        <w:t>=0.883.</w:t>
+        <w:t>=0.609)</w:t>
+      </w:r>
+      <w:r>
+        <w:t>.</w:t>
       </w:r>
       <w:r>
         <w:t xml:space="preserve"> </w:t>
@@ -337,13 +390,22 @@
     </w:p>
     <w:p>
       <w:r>
-        <w:t xml:space="preserve">Subsets of the feature vector were also experimented with. These subsets include the cortical feature vector, subcortical feature vector, DTI feature vector, the top 5 variables linearly correlated with brain age, and the top 20 variables linearly correlated with age. </w:t>
+        <w:t>We also test subsets of the feature vectors of the cortical feature vector, subcortical feature vector, and DTI feature vector</w:t>
+      </w:r>
+      <w:r>
+        <w:t xml:space="preserve">, the top 5 variables linearly correlated with brain age, and the top 20 variables linearly correlated with age. </w:t>
       </w:r>
       <w:r>
         <w:t>No</w:t>
       </w:r>
       <w:r>
-        <w:t xml:space="preserve"> other subset of data performed as well as the full feature vector</w:t>
+        <w:t xml:space="preserve"> other subset of data perform</w:t>
+      </w:r>
+      <w:r>
+        <w:t>s</w:t>
+      </w:r>
+      <w:r>
+        <w:t xml:space="preserve"> as well as the full feature vector</w:t>
       </w:r>
       <w:r>
         <w:t xml:space="preserve"> with a Bayesian </w:t>
@@ -372,7 +434,13 @@
     </w:p>
     <w:p>
       <w:r>
-        <w:t xml:space="preserve">Ridge regression vastly outperformed ordinary least squares regression during cross validation, showing that there may be collinearity in the data. </w:t>
+        <w:t xml:space="preserve">Ridge regression vastly </w:t>
+      </w:r>
+      <w:r>
+        <w:t>outperforms</w:t>
+      </w:r>
+      <w:r>
+        <w:t xml:space="preserve"> ordinary least squares regression during cross validation, showing that there may be collinearity in the data. </w:t>
       </w:r>
       <w:r>
         <w:t xml:space="preserve">This </w:t>
@@ -3442,7 +3510,22 @@
         <w:jc w:val="center"/>
       </w:pPr>
       <w:r>
-        <w:t>Figure: Table of the top 20 variables linearly related with age</w:t>
+        <w:t xml:space="preserve">Figure: </w:t>
+      </w:r>
+      <w:r>
+        <w:t>T</w:t>
+      </w:r>
+      <w:r>
+        <w:t xml:space="preserve">op 20 variables linearly </w:t>
+      </w:r>
+      <w:r>
+        <w:t>cor</w:t>
+      </w:r>
+      <w:r>
+        <w:t>related with age</w:t>
+      </w:r>
+      <w:r>
+        <w:t xml:space="preserve"> using single variable linear/polynomial fitting</w:t>
       </w:r>
     </w:p>
     <w:p>
@@ -4246,10 +4329,10 @@
           <w:noProof/>
         </w:rPr>
         <w:drawing>
-          <wp:inline distT="0" distB="0" distL="0" distR="0" wp14:anchorId="13091198" wp14:editId="7D719B0D">
-            <wp:extent cx="5943600" cy="4391660"/>
-            <wp:effectExtent l="0" t="0" r="0" b="8890"/>
-            <wp:docPr id="3" name="Picture 3"/>
+          <wp:inline distT="0" distB="0" distL="0" distR="0" wp14:anchorId="4B537308" wp14:editId="01D2124C">
+            <wp:extent cx="5943600" cy="4682490"/>
+            <wp:effectExtent l="0" t="0" r="0" b="3810"/>
+            <wp:docPr id="2" name="Picture 2"/>
             <wp:cNvGraphicFramePr>
               <a:graphicFrameLocks xmlns:a="http://schemas.openxmlformats.org/drawingml/2006/main" noChangeAspect="1"/>
             </wp:cNvGraphicFramePr>
@@ -4269,7 +4352,7 @@
                   <pic:spPr>
                     <a:xfrm>
                       <a:off x="0" y="0"/>
-                      <a:ext cx="5943600" cy="4391660"/>
+                      <a:ext cx="5943600" cy="4682490"/>
                     </a:xfrm>
                     <a:prstGeom prst="rect">
                       <a:avLst/>
@@ -4281,6 +4364,111 @@
           </wp:inline>
         </w:drawing>
       </w:r>
+    </w:p>
+    <w:p>
+      <w:r>
+        <w:rPr>
+          <w:noProof/>
+        </w:rPr>
+        <w:lastRenderedPageBreak/>
+        <w:drawing>
+          <wp:inline distT="0" distB="0" distL="0" distR="0" wp14:anchorId="16989D37" wp14:editId="6EC92B88">
+            <wp:extent cx="5943600" cy="4682490"/>
+            <wp:effectExtent l="0" t="0" r="0" b="3810"/>
+            <wp:docPr id="4" name="Picture 4"/>
+            <wp:cNvGraphicFramePr>
+              <a:graphicFrameLocks xmlns:a="http://schemas.openxmlformats.org/drawingml/2006/main" noChangeAspect="1"/>
+            </wp:cNvGraphicFramePr>
+            <a:graphic xmlns:a="http://schemas.openxmlformats.org/drawingml/2006/main">
+              <a:graphicData uri="http://schemas.openxmlformats.org/drawingml/2006/picture">
+                <pic:pic xmlns:pic="http://schemas.openxmlformats.org/drawingml/2006/picture">
+                  <pic:nvPicPr>
+                    <pic:cNvPr id="1" name=""/>
+                    <pic:cNvPicPr/>
+                  </pic:nvPicPr>
+                  <pic:blipFill>
+                    <a:blip r:embed="rId5"/>
+                    <a:stretch>
+                      <a:fillRect/>
+                    </a:stretch>
+                  </pic:blipFill>
+                  <pic:spPr>
+                    <a:xfrm>
+                      <a:off x="0" y="0"/>
+                      <a:ext cx="5943600" cy="4682490"/>
+                    </a:xfrm>
+                    <a:prstGeom prst="rect">
+                      <a:avLst/>
+                    </a:prstGeom>
+                  </pic:spPr>
+                </pic:pic>
+              </a:graphicData>
+            </a:graphic>
+          </wp:inline>
+        </w:drawing>
+      </w:r>
+    </w:p>
+    <w:p>
+      <w:pPr>
+        <w:jc w:val="center"/>
+      </w:pPr>
+      <w:r>
+        <w:t>Figure: Covariance matrix of the 66 input features from the DTI, subcortical, and cortical datasets</w:t>
+      </w:r>
+      <w:r>
+        <w:t xml:space="preserve"> and all patient groups</w:t>
+      </w:r>
+    </w:p>
+    <w:p>
+      <w:r>
+        <w:br w:type="page"/>
+      </w:r>
+    </w:p>
+    <w:p>
+      <w:pPr>
+        <w:jc w:val="center"/>
+      </w:pPr>
+      <w:r>
+        <w:rPr>
+          <w:noProof/>
+        </w:rPr>
+        <w:lastRenderedPageBreak/>
+        <w:drawing>
+          <wp:inline distT="0" distB="0" distL="0" distR="0" wp14:anchorId="597E38EB" wp14:editId="4C0D6E56">
+            <wp:extent cx="5943600" cy="4612640"/>
+            <wp:effectExtent l="0" t="0" r="0" b="0"/>
+            <wp:docPr id="3" name="Picture 3"/>
+            <wp:cNvGraphicFramePr>
+              <a:graphicFrameLocks xmlns:a="http://schemas.openxmlformats.org/drawingml/2006/main" noChangeAspect="1"/>
+            </wp:cNvGraphicFramePr>
+            <a:graphic xmlns:a="http://schemas.openxmlformats.org/drawingml/2006/main">
+              <a:graphicData uri="http://schemas.openxmlformats.org/drawingml/2006/picture">
+                <pic:pic xmlns:pic="http://schemas.openxmlformats.org/drawingml/2006/picture">
+                  <pic:nvPicPr>
+                    <pic:cNvPr id="1" name=""/>
+                    <pic:cNvPicPr/>
+                  </pic:nvPicPr>
+                  <pic:blipFill>
+                    <a:blip r:embed="rId6"/>
+                    <a:stretch>
+                      <a:fillRect/>
+                    </a:stretch>
+                  </pic:blipFill>
+                  <pic:spPr>
+                    <a:xfrm>
+                      <a:off x="0" y="0"/>
+                      <a:ext cx="5943600" cy="4612640"/>
+                    </a:xfrm>
+                    <a:prstGeom prst="rect">
+                      <a:avLst/>
+                    </a:prstGeom>
+                  </pic:spPr>
+                </pic:pic>
+              </a:graphicData>
+            </a:graphic>
+          </wp:inline>
+        </w:drawing>
+      </w:r>
       <w:bookmarkStart w:id="1" w:name="_GoBack"/>
       <w:bookmarkEnd w:id="1"/>
     </w:p>
@@ -4289,7 +4477,7 @@
         <w:jc w:val="center"/>
       </w:pPr>
       <w:r>
-        <w:t>Figure: Covariance matrix of the 66 input features from the DTI, subcortical, and cortical datasets</w:t>
+        <w:t>Figure: Covariance matrix of the 66 input features from the DTI, subcortical, and cortical datasets on only the control group</w:t>
       </w:r>
       <w:r>
         <w:br w:type="page"/>

</xml_diff>

<commit_message>
Updates to Methods, which should be renamed PeterWork as it spans more than just methods. Adds predicted ages for the Body based models
</commit_message>
<xml_diff>
--- a/Methods.docx
+++ b/Methods.docx
@@ -3,151 +3,266 @@
 <w:document xmlns:wpc="http://schemas.microsoft.com/office/word/2010/wordprocessingCanvas" xmlns:cx="http://schemas.microsoft.com/office/drawing/2014/chartex" xmlns:cx1="http://schemas.microsoft.com/office/drawing/2015/9/8/chartex" xmlns:cx2="http://schemas.microsoft.com/office/drawing/2015/10/21/chartex" xmlns:cx3="http://schemas.microsoft.com/office/drawing/2016/5/9/chartex" xmlns:cx4="http://schemas.microsoft.com/office/drawing/2016/5/10/chartex" xmlns:cx5="http://schemas.microsoft.com/office/drawing/2016/5/11/chartex" xmlns:cx6="http://schemas.microsoft.com/office/drawing/2016/5/12/chartex" xmlns:cx7="http://schemas.microsoft.com/office/drawing/2016/5/13/chartex" xmlns:cx8="http://schemas.microsoft.com/office/drawing/2016/5/14/chartex" xmlns:mc="http://schemas.openxmlformats.org/markup-compatibility/2006" xmlns:aink="http://schemas.microsoft.com/office/drawing/2016/ink" xmlns:am3d="http://schemas.microsoft.com/office/drawing/2017/model3d" xmlns:o="urn:schemas-microsoft-com:office:office" xmlns:r="http://schemas.openxmlformats.org/officeDocument/2006/relationships" xmlns:m="http://schemas.openxmlformats.org/officeDocument/2006/math" xmlns:v="urn:schemas-microsoft-com:vml" xmlns:wp14="http://schemas.microsoft.com/office/word/2010/wordprocessingDrawing" xmlns:wp="http://schemas.openxmlformats.org/drawingml/2006/wordprocessingDrawing" xmlns:w10="urn:schemas-microsoft-com:office:word" xmlns:w="http://schemas.openxmlformats.org/wordprocessingml/2006/main" xmlns:w14="http://schemas.microsoft.com/office/word/2010/wordml" xmlns:w15="http://schemas.microsoft.com/office/word/2012/wordml" xmlns:w16cid="http://schemas.microsoft.com/office/word/2016/wordml/cid" xmlns:w16se="http://schemas.microsoft.com/office/word/2015/wordml/symex" xmlns:wpg="http://schemas.microsoft.com/office/word/2010/wordprocessingGroup" xmlns:wpi="http://schemas.microsoft.com/office/word/2010/wordprocessingInk" xmlns:wne="http://schemas.microsoft.com/office/word/2006/wordml" xmlns:wps="http://schemas.microsoft.com/office/word/2010/wordprocessingShape" mc:Ignorable="w14 w15 w16se w16cid wp14">
   <w:body>
     <w:p>
-      <w:r>
-        <w:t>Methods</w:t>
+      <w:pPr>
+        <w:ind w:left="720" w:hanging="360"/>
+      </w:pPr>
+      <w:r>
+        <w:t>Abstract</w:t>
       </w:r>
     </w:p>
     <w:p>
-      <w:r>
-        <w:t>Our</w:t>
-      </w:r>
-      <w:r>
-        <w:t xml:space="preserve"> source input</w:t>
-      </w:r>
-      <w:r>
-        <w:t xml:space="preserve"> data includes cortical, subcortical, and DTI measurements</w:t>
-      </w:r>
-      <w:r>
-        <w:t xml:space="preserve"> totaling 66 features for 76 instances in the control group</w:t>
-      </w:r>
-      <w:r>
-        <w:t>, 45 instances of untreated first episode schizophrenic patients, 20 instances of schizophrenic patients accepting medicine, and 35 instances of schizophrenic patients rejecting treatment</w:t>
-      </w:r>
-      <w:r>
-        <w:t>.</w:t>
-      </w:r>
-      <w:r>
-        <w:t xml:space="preserve"> All data </w:t>
-      </w:r>
-      <w:r>
-        <w:t>are</w:t>
+      <w:pPr>
+        <w:ind w:left="720" w:hanging="360"/>
+      </w:pPr>
+    </w:p>
+    <w:p>
+      <w:pPr>
+        <w:pStyle w:val="ListParagraph"/>
+        <w:numPr>
+          <w:ilvl w:val="0"/>
+          <w:numId w:val="1"/>
+        </w:numPr>
+      </w:pPr>
+      <w:r>
+        <w:t>Introduction</w:t>
+      </w:r>
+    </w:p>
+    <w:p>
+      <w:pPr>
+        <w:ind w:left="720"/>
+      </w:pPr>
+      <w:r>
+        <w:t>Our approach takes advantage of…</w:t>
+      </w:r>
+    </w:p>
+    <w:p>
+      <w:pPr>
+        <w:pStyle w:val="ListParagraph"/>
+        <w:numPr>
+          <w:ilvl w:val="0"/>
+          <w:numId w:val="1"/>
+        </w:numPr>
+      </w:pPr>
+      <w:r>
+        <w:t xml:space="preserve">Materials &amp; </w:t>
+      </w:r>
+      <w:r>
+        <w:t>Methods</w:t>
+      </w:r>
+    </w:p>
+    <w:p>
+      <w:pPr>
+        <w:pStyle w:val="ListParagraph"/>
+      </w:pPr>
+    </w:p>
+    <w:p>
+      <w:pPr>
+        <w:pStyle w:val="ListParagraph"/>
+      </w:pPr>
+      <w:r>
+        <w:t>2.1 Pre-processing</w:t>
+      </w:r>
+    </w:p>
+    <w:p>
+      <w:pPr>
+        <w:pStyle w:val="ListParagraph"/>
+      </w:pPr>
+      <w:r>
+        <w:t xml:space="preserve">Our source input data includes cortical, subcortical, and DTI measurements totaling 66 features for 76 instances in the control group, 45 instances of untreated first episode schizophrenic patients, 20 instances of schizophrenic patients accepting medicine, and 35 instances of schizophrenic patients rejecting treatment. </w:t>
+      </w:r>
+      <w:r>
+        <w:t>Two scaling techniques are tested – standardizing and principle component analysis (PCA).</w:t>
+      </w:r>
+    </w:p>
+    <w:p>
+      <w:pPr>
+        <w:pStyle w:val="ListParagraph"/>
+      </w:pPr>
+    </w:p>
+    <w:p>
+      <w:pPr>
+        <w:pStyle w:val="ListParagraph"/>
+      </w:pPr>
+      <w:r>
+        <w:t>2.2 Developing the model</w:t>
+      </w:r>
+    </w:p>
+    <w:p>
+      <w:pPr>
+        <w:pStyle w:val="ListParagraph"/>
+      </w:pPr>
+      <w:r>
+        <w:t>Eight models are tested with five sets of input features.</w:t>
+      </w:r>
+      <w:r>
+        <w:t xml:space="preserve"> The eight models are linear regression, support vector machine (SVM) with a radial basis function (RBF) kernel, ridge regression, </w:t>
+      </w:r>
+      <w:proofErr w:type="spellStart"/>
+      <w:r>
+        <w:t>ElasticNet</w:t>
+      </w:r>
+      <w:proofErr w:type="spellEnd"/>
+      <w:r>
+        <w:t>, Bayesian regression, Lasso, decision tree regression, and stochastic gradient descent.</w:t>
       </w:r>
       <w:r>
         <w:t xml:space="preserve"> </w:t>
       </w:r>
-      <w:r>
-        <w:t>normalized</w:t>
-      </w:r>
-      <w:r>
-        <w:t xml:space="preserve"> </w:t>
-      </w:r>
-      <w:r>
-        <w:t>feature-wise</w:t>
-      </w:r>
-      <w:r>
-        <w:t xml:space="preserve"> prior to data processing</w:t>
-      </w:r>
-      <w:r>
-        <w:t xml:space="preserve">. </w:t>
-      </w:r>
-      <w:r>
-        <w:t>Eight</w:t>
-      </w:r>
-      <w:r>
-        <w:t xml:space="preserve"> </w:t>
-      </w:r>
-      <w:r>
-        <w:t>m</w:t>
-      </w:r>
-      <w:r>
-        <w:t xml:space="preserve">odels </w:t>
-      </w:r>
-      <w:r>
-        <w:t>are</w:t>
-      </w:r>
-      <w:r>
-        <w:t xml:space="preserve"> tested with </w:t>
-      </w:r>
-      <w:r>
-        <w:t>5 sets of</w:t>
-      </w:r>
-      <w:r>
-        <w:t xml:space="preserve"> input features</w:t>
-      </w:r>
-      <w:r>
-        <w:t>.</w:t>
-      </w:r>
-      <w:r>
-        <w:t xml:space="preserve"> </w:t>
-      </w:r>
-      <w:r>
-        <w:t>5-fold ross</w:t>
-      </w:r>
-      <w:r>
-        <w:t xml:space="preserve"> validation with random sampling from a shuffled dataset is used for model assessment</w:t>
-      </w:r>
-      <w:r>
-        <w:t>.</w:t>
-      </w:r>
-      <w:r>
-        <w:t xml:space="preserve"> </w:t>
-      </w:r>
-      <w:r>
-        <w:t xml:space="preserve">This </w:t>
-      </w:r>
-      <w:r>
-        <w:t>cross validation</w:t>
-      </w:r>
-      <w:r>
-        <w:t xml:space="preserve"> </w:t>
-      </w:r>
-      <w:r>
-        <w:t>is</w:t>
-      </w:r>
-      <w:r>
-        <w:t xml:space="preserve"> </w:t>
-      </w:r>
-      <w:r>
-        <w:t>done</w:t>
-      </w:r>
-      <w:r>
-        <w:t xml:space="preserve"> 100 times on each model</w:t>
-      </w:r>
-      <w:r>
-        <w:t xml:space="preserve">, with seeded random splits such that each model </w:t>
-      </w:r>
-      <w:r>
-        <w:t>sees</w:t>
-      </w:r>
-      <w:r>
-        <w:t xml:space="preserve"> the same splits</w:t>
-      </w:r>
-      <w:r>
-        <w:t xml:space="preserve"> during training and fitting</w:t>
-      </w:r>
-      <w:r>
-        <w:t xml:space="preserve">. For each cross validation, an average score </w:t>
-      </w:r>
-      <w:r>
-        <w:t>is</w:t>
-      </w:r>
-      <w:r>
-        <w:t xml:space="preserve"> taken from the 5 configurations. Then, those averages </w:t>
-      </w:r>
-      <w:r>
-        <w:t>are</w:t>
-      </w:r>
-      <w:r>
-        <w:t xml:space="preserve"> </w:t>
-      </w:r>
-      <w:r>
-        <w:t>averaged</w:t>
-      </w:r>
-      <w:r>
-        <w:t xml:space="preserve"> after 100 iterations</w:t>
-      </w:r>
-      <w:r>
-        <w:t xml:space="preserve">. </w:t>
+      <w:bookmarkStart w:id="0" w:name="_GoBack"/>
+      <w:bookmarkEnd w:id="0"/>
+    </w:p>
+    <w:p>
+      <w:pPr>
+        <w:pStyle w:val="ListParagraph"/>
+      </w:pPr>
+    </w:p>
+    <w:p>
+      <w:pPr>
+        <w:pStyle w:val="ListParagraph"/>
+      </w:pPr>
+      <w:r>
+        <w:t>2.3 Analysis</w:t>
+      </w:r>
+    </w:p>
+    <w:p>
+      <w:pPr>
+        <w:pStyle w:val="ListParagraph"/>
+      </w:pPr>
+      <w:r>
+        <w:t xml:space="preserve">5-fold ross validation with random sampling from a shuffled dataset is used for model assessment. This cross validation is done 100 times on each model, with seeded random splits such that each model sees the same splits during training and fitting. For each cross validation, an average score is taken from the 5 configurations. Then, those averages are averaged after 100 iterations. </w:t>
+      </w:r>
+    </w:p>
+    <w:p>
+      <w:pPr>
+        <w:pStyle w:val="ListParagraph"/>
+      </w:pPr>
+    </w:p>
+    <w:p>
+      <w:pPr>
+        <w:pStyle w:val="ListParagraph"/>
+      </w:pPr>
+      <w:r>
+        <w:tab/>
+        <w:t>2.3.1 Brain age correlation</w:t>
+      </w:r>
+    </w:p>
+    <w:p>
+      <w:pPr>
+        <w:pStyle w:val="ListParagraph"/>
+        <w:ind w:left="1440"/>
+      </w:pPr>
+    </w:p>
+    <w:p>
+      <w:pPr>
+        <w:pStyle w:val="ListParagraph"/>
+      </w:pPr>
+      <w:r>
+        <w:tab/>
+        <w:t>2.3.2 Body age correlation</w:t>
+      </w:r>
+    </w:p>
+    <w:p>
+      <w:pPr>
+        <w:pStyle w:val="ListParagraph"/>
+        <w:ind w:left="1440"/>
+      </w:pPr>
+    </w:p>
+    <w:p>
+      <w:pPr>
+        <w:pStyle w:val="ListParagraph"/>
+      </w:pPr>
+    </w:p>
+    <w:p>
+      <w:pPr>
+        <w:pStyle w:val="ListParagraph"/>
+        <w:numPr>
+          <w:ilvl w:val="0"/>
+          <w:numId w:val="1"/>
+        </w:numPr>
+      </w:pPr>
+      <w:r>
+        <w:t>Results</w:t>
+      </w:r>
+    </w:p>
+    <w:p>
+      <w:pPr>
+        <w:pStyle w:val="ListParagraph"/>
+        <w:ind w:left="1440"/>
+      </w:pPr>
+      <w:r>
+        <w:t>3.1 Brain age results</w:t>
+      </w:r>
+    </w:p>
+    <w:p>
+      <w:pPr>
+        <w:pStyle w:val="ListParagraph"/>
+        <w:ind w:left="1440"/>
+      </w:pPr>
+    </w:p>
+    <w:p>
+      <w:pPr>
+        <w:pStyle w:val="ListParagraph"/>
+        <w:ind w:left="1440"/>
+      </w:pPr>
+      <w:r>
+        <w:t>3.2 Body age results</w:t>
+      </w:r>
+    </w:p>
+    <w:p>
+      <w:pPr>
+        <w:pStyle w:val="ListParagraph"/>
+      </w:pPr>
+    </w:p>
+    <w:p>
+      <w:pPr>
+        <w:pStyle w:val="ListParagraph"/>
+        <w:numPr>
+          <w:ilvl w:val="0"/>
+          <w:numId w:val="1"/>
+        </w:numPr>
+      </w:pPr>
+      <w:r>
+        <w:t>Discussion</w:t>
+      </w:r>
+    </w:p>
+    <w:p>
+      <w:pPr>
+        <w:ind w:left="360"/>
+      </w:pPr>
+      <w:r>
+        <w:t xml:space="preserve">Ridge regression vastly outperforms ordinary least squares regression during cross validation, showing that there may be collinearity in the data. This can be expected, as the features represent brain regions which are close </w:t>
+      </w:r>
+      <w:r>
+        <w:t>spatially</w:t>
+      </w:r>
+      <w:r>
+        <w:t xml:space="preserve">. A reading for one area may be influenced by those around it. Ridge regression also shifts the coefficient weights toward 0, which can help stabilize them. </w:t>
+      </w:r>
+    </w:p>
+    <w:p>
+      <w:pPr>
+        <w:ind w:left="360"/>
+      </w:pPr>
+      <w:r>
+        <w:lastRenderedPageBreak/>
+        <w:t xml:space="preserve">The Bayesian ridge inference model working better than ridge alone implies that there may be priors associated with the input data, which may be induced from the equipment that performed the brain scans to take this data, or the brain’s activity itself. Non-informed priors are used in this implementation of Bayesian ridge regression, assuming a Gaussian distribution around the feature vectors. The Bayesian inference model may also be performing better due to the smaller sample size, allowing for the priors to have significant impact on the resulting predicted age. </w:t>
+      </w:r>
+    </w:p>
+    <w:p>
+      <w:pPr>
+        <w:pStyle w:val="ListParagraph"/>
+      </w:pPr>
+    </w:p>
+    <w:p>
+      <w:pPr>
+        <w:pStyle w:val="ListParagraph"/>
+        <w:numPr>
+          <w:ilvl w:val="0"/>
+          <w:numId w:val="1"/>
+        </w:numPr>
+      </w:pPr>
+      <w:r>
+        <w:t>Conclusion</w:t>
       </w:r>
     </w:p>
     <w:p/>
@@ -433,125 +548,7 @@
       </w:r>
     </w:p>
     <w:p>
-      <w:r>
-        <w:t xml:space="preserve">Ridge regression vastly </w:t>
-      </w:r>
-      <w:r>
-        <w:t>outperforms</w:t>
-      </w:r>
-      <w:r>
-        <w:t xml:space="preserve"> ordinary least squares regression during cross validation, showing that there may be collinearity in the data. </w:t>
-      </w:r>
-      <w:r>
-        <w:t xml:space="preserve">This </w:t>
-      </w:r>
-      <w:r>
-        <w:t>can</w:t>
-      </w:r>
-      <w:r>
-        <w:t xml:space="preserve"> be expected, as </w:t>
-      </w:r>
-      <w:r>
-        <w:t>the features represent</w:t>
-      </w:r>
-      <w:r>
-        <w:t xml:space="preserve"> brain regions</w:t>
-      </w:r>
-      <w:r>
-        <w:t xml:space="preserve"> which </w:t>
-      </w:r>
-      <w:r>
-        <w:t xml:space="preserve">are close </w:t>
-      </w:r>
-      <w:r>
-        <w:t>spatially</w:t>
-      </w:r>
-      <w:r>
-        <w:t>. A</w:t>
-      </w:r>
-      <w:r>
-        <w:t xml:space="preserve"> reading for one area may be influenced by those around it. </w:t>
-      </w:r>
-      <w:r>
-        <w:t xml:space="preserve">Ridge regression also </w:t>
-      </w:r>
-      <w:r>
-        <w:t xml:space="preserve">shifts the </w:t>
-      </w:r>
-      <w:r>
-        <w:t xml:space="preserve">coefficient weights toward 0, which can help stabilize them. </w:t>
-      </w:r>
-    </w:p>
-    <w:p>
-      <w:r>
-        <w:t xml:space="preserve">The Bayesian </w:t>
-      </w:r>
-      <w:r>
-        <w:t>r</w:t>
-      </w:r>
-      <w:r>
-        <w:t xml:space="preserve">idge </w:t>
-      </w:r>
-      <w:r>
-        <w:t>inference model working</w:t>
-      </w:r>
-      <w:r>
-        <w:t xml:space="preserve"> better than </w:t>
-      </w:r>
-      <w:r>
-        <w:t>r</w:t>
-      </w:r>
-      <w:r>
-        <w:t>idge</w:t>
-      </w:r>
-      <w:r>
-        <w:t xml:space="preserve"> alone</w:t>
-      </w:r>
-      <w:r>
-        <w:t xml:space="preserve"> </w:t>
-      </w:r>
-      <w:r>
-        <w:t>implies that there may be priors associated with the input data, which may be induced from the equipment that performed the brain scans to take this data</w:t>
-      </w:r>
-      <w:r>
-        <w:t>, or the brain’s activity itself</w:t>
-      </w:r>
-      <w:r>
-        <w:t xml:space="preserve">. </w:t>
-      </w:r>
-      <w:r>
-        <w:t xml:space="preserve">Non-informed priors are used in this implementation of Bayesian </w:t>
-      </w:r>
-      <w:r>
-        <w:t>r</w:t>
-      </w:r>
-      <w:r>
-        <w:t xml:space="preserve">idge </w:t>
-      </w:r>
-      <w:r>
-        <w:t>r</w:t>
-      </w:r>
-      <w:r>
-        <w:t xml:space="preserve">egression, assuming a Gaussian distribution around the feature vectors. </w:t>
-      </w:r>
-      <w:r>
-        <w:t xml:space="preserve">The </w:t>
-      </w:r>
-      <w:r>
-        <w:t xml:space="preserve">Bayesian inference model may </w:t>
-      </w:r>
-      <w:r>
-        <w:t xml:space="preserve">also </w:t>
-      </w:r>
-      <w:r>
-        <w:t>be performing better due to the smaller sample size, allowing for the priors to have significant impact on the resulting predicted age.</w:t>
-      </w:r>
-      <w:r>
-        <w:t xml:space="preserve"> </w:t>
-      </w:r>
-      <w:bookmarkStart w:id="0" w:name="_Hlk8825573"/>
-    </w:p>
-    <w:p>
+      <w:bookmarkStart w:id="1" w:name="_Hlk8825573"/>
       <w:r>
         <w:br w:type="page"/>
       </w:r>
@@ -3557,7 +3554,7 @@
                     </pic:cNvPicPr>
                   </pic:nvPicPr>
                   <pic:blipFill>
-                    <a:blip r:embed="rId4">
+                    <a:blip r:embed="rId5">
                       <a:extLst>
                         <a:ext uri="{28A0092B-C50C-407E-A947-70E740481C1C}">
                           <a14:useLocalDpi xmlns:a14="http://schemas.microsoft.com/office/drawing/2010/main" val="0"/>
@@ -4309,7 +4306,7 @@
       <w:r>
         <w:t>Figure: Model scores averaged over 100 iterations of 5-fold cross validation on the full feature vector</w:t>
       </w:r>
-      <w:bookmarkEnd w:id="0"/>
+      <w:bookmarkEnd w:id="1"/>
     </w:p>
     <w:p>
       <w:r>
@@ -4344,7 +4341,7 @@
                     <pic:cNvPicPr/>
                   </pic:nvPicPr>
                   <pic:blipFill>
-                    <a:blip r:embed="rId5"/>
+                    <a:blip r:embed="rId6"/>
                     <a:stretch>
                       <a:fillRect/>
                     </a:stretch>
@@ -4387,7 +4384,7 @@
                     <pic:cNvPicPr/>
                   </pic:nvPicPr>
                   <pic:blipFill>
-                    <a:blip r:embed="rId5"/>
+                    <a:blip r:embed="rId6"/>
                     <a:stretch>
                       <a:fillRect/>
                     </a:stretch>
@@ -4449,7 +4446,7 @@
                     <pic:cNvPicPr/>
                   </pic:nvPicPr>
                   <pic:blipFill>
-                    <a:blip r:embed="rId6"/>
+                    <a:blip r:embed="rId7"/>
                     <a:stretch>
                       <a:fillRect/>
                     </a:stretch>
@@ -4469,8 +4466,6 @@
           </wp:inline>
         </w:drawing>
       </w:r>
-      <w:bookmarkStart w:id="1" w:name="_GoBack"/>
-      <w:bookmarkEnd w:id="1"/>
     </w:p>
     <w:p>
       <w:pPr>
@@ -4491,6 +4486,103 @@
     </w:sectPr>
   </w:body>
 </w:document>
+</file>
+
+<file path=word/numbering.xml><?xml version="1.0" encoding="utf-8"?>
+<w:numbering xmlns:wpc="http://schemas.microsoft.com/office/word/2010/wordprocessingCanvas" xmlns:cx="http://schemas.microsoft.com/office/drawing/2014/chartex" xmlns:cx1="http://schemas.microsoft.com/office/drawing/2015/9/8/chartex" xmlns:cx2="http://schemas.microsoft.com/office/drawing/2015/10/21/chartex" xmlns:cx3="http://schemas.microsoft.com/office/drawing/2016/5/9/chartex" xmlns:cx4="http://schemas.microsoft.com/office/drawing/2016/5/10/chartex" xmlns:cx5="http://schemas.microsoft.com/office/drawing/2016/5/11/chartex" xmlns:cx6="http://schemas.microsoft.com/office/drawing/2016/5/12/chartex" xmlns:cx7="http://schemas.microsoft.com/office/drawing/2016/5/13/chartex" xmlns:cx8="http://schemas.microsoft.com/office/drawing/2016/5/14/chartex" xmlns:mc="http://schemas.openxmlformats.org/markup-compatibility/2006" xmlns:aink="http://schemas.microsoft.com/office/drawing/2016/ink" xmlns:am3d="http://schemas.microsoft.com/office/drawing/2017/model3d" xmlns:o="urn:schemas-microsoft-com:office:office" xmlns:r="http://schemas.openxmlformats.org/officeDocument/2006/relationships" xmlns:m="http://schemas.openxmlformats.org/officeDocument/2006/math" xmlns:v="urn:schemas-microsoft-com:vml" xmlns:wp14="http://schemas.microsoft.com/office/word/2010/wordprocessingDrawing" xmlns:wp="http://schemas.openxmlformats.org/drawingml/2006/wordprocessingDrawing" xmlns:w10="urn:schemas-microsoft-com:office:word" xmlns:w="http://schemas.openxmlformats.org/wordprocessingml/2006/main" xmlns:w14="http://schemas.microsoft.com/office/word/2010/wordml" xmlns:w15="http://schemas.microsoft.com/office/word/2012/wordml" xmlns:w16cid="http://schemas.microsoft.com/office/word/2016/wordml/cid" xmlns:w16se="http://schemas.microsoft.com/office/word/2015/wordml/symex" xmlns:wpg="http://schemas.microsoft.com/office/word/2010/wordprocessingGroup" xmlns:wpi="http://schemas.microsoft.com/office/word/2010/wordprocessingInk" xmlns:wne="http://schemas.microsoft.com/office/word/2006/wordml" xmlns:wps="http://schemas.microsoft.com/office/word/2010/wordprocessingShape" mc:Ignorable="w14 w15 w16se w16cid wp14">
+  <w:abstractNum w:abstractNumId="0" w15:restartNumberingAfterBreak="0">
+    <w:nsid w:val="41A049C9"/>
+    <w:multiLevelType w:val="hybridMultilevel"/>
+    <w:tmpl w:val="38241868"/>
+    <w:lvl w:ilvl="0" w:tplc="0409000F">
+      <w:start w:val="1"/>
+      <w:numFmt w:val="decimal"/>
+      <w:lvlText w:val="%1."/>
+      <w:lvlJc w:val="left"/>
+      <w:pPr>
+        <w:ind w:left="720" w:hanging="360"/>
+      </w:pPr>
+      <w:rPr>
+        <w:rFonts w:hint="default"/>
+      </w:rPr>
+    </w:lvl>
+    <w:lvl w:ilvl="1" w:tplc="04090019">
+      <w:start w:val="1"/>
+      <w:numFmt w:val="lowerLetter"/>
+      <w:lvlText w:val="%2."/>
+      <w:lvlJc w:val="left"/>
+      <w:pPr>
+        <w:ind w:left="1440" w:hanging="360"/>
+      </w:pPr>
+    </w:lvl>
+    <w:lvl w:ilvl="2" w:tplc="0409001B" w:tentative="1">
+      <w:start w:val="1"/>
+      <w:numFmt w:val="lowerRoman"/>
+      <w:lvlText w:val="%3."/>
+      <w:lvlJc w:val="right"/>
+      <w:pPr>
+        <w:ind w:left="2160" w:hanging="180"/>
+      </w:pPr>
+    </w:lvl>
+    <w:lvl w:ilvl="3" w:tplc="0409000F" w:tentative="1">
+      <w:start w:val="1"/>
+      <w:numFmt w:val="decimal"/>
+      <w:lvlText w:val="%4."/>
+      <w:lvlJc w:val="left"/>
+      <w:pPr>
+        <w:ind w:left="2880" w:hanging="360"/>
+      </w:pPr>
+    </w:lvl>
+    <w:lvl w:ilvl="4" w:tplc="04090019" w:tentative="1">
+      <w:start w:val="1"/>
+      <w:numFmt w:val="lowerLetter"/>
+      <w:lvlText w:val="%5."/>
+      <w:lvlJc w:val="left"/>
+      <w:pPr>
+        <w:ind w:left="3600" w:hanging="360"/>
+      </w:pPr>
+    </w:lvl>
+    <w:lvl w:ilvl="5" w:tplc="0409001B" w:tentative="1">
+      <w:start w:val="1"/>
+      <w:numFmt w:val="lowerRoman"/>
+      <w:lvlText w:val="%6."/>
+      <w:lvlJc w:val="right"/>
+      <w:pPr>
+        <w:ind w:left="4320" w:hanging="180"/>
+      </w:pPr>
+    </w:lvl>
+    <w:lvl w:ilvl="6" w:tplc="0409000F" w:tentative="1">
+      <w:start w:val="1"/>
+      <w:numFmt w:val="decimal"/>
+      <w:lvlText w:val="%7."/>
+      <w:lvlJc w:val="left"/>
+      <w:pPr>
+        <w:ind w:left="5040" w:hanging="360"/>
+      </w:pPr>
+    </w:lvl>
+    <w:lvl w:ilvl="7" w:tplc="04090019" w:tentative="1">
+      <w:start w:val="1"/>
+      <w:numFmt w:val="lowerLetter"/>
+      <w:lvlText w:val="%8."/>
+      <w:lvlJc w:val="left"/>
+      <w:pPr>
+        <w:ind w:left="5760" w:hanging="360"/>
+      </w:pPr>
+    </w:lvl>
+    <w:lvl w:ilvl="8" w:tplc="0409001B" w:tentative="1">
+      <w:start w:val="1"/>
+      <w:numFmt w:val="lowerRoman"/>
+      <w:lvlText w:val="%9."/>
+      <w:lvlJc w:val="right"/>
+      <w:pPr>
+        <w:ind w:left="6480" w:hanging="180"/>
+      </w:pPr>
+    </w:lvl>
+  </w:abstractNum>
+  <w:num w:numId="1">
+    <w:abstractNumId w:val="0"/>
+  </w:num>
+</w:numbering>
 </file>
 
 <file path=word/styles.xml><?xml version="1.0" encoding="utf-8"?>

</xml_diff>